<commit_message>
better spss t-tests error handling in GUI
</commit_message>
<xml_diff>
--- a/MAPAS documentation_final 1.0.docx
+++ b/MAPAS documentation_final 1.0.docx
@@ -2,9 +2,174 @@
 <file path=word/document.xml><?xml version="1.0" encoding="utf-8"?>
 <w:document xmlns:wpc="http://schemas.microsoft.com/office/word/2010/wordprocessingCanvas" xmlns:cx="http://schemas.microsoft.com/office/drawing/2014/chartex" xmlns:cx1="http://schemas.microsoft.com/office/drawing/2015/9/8/chartex" xmlns:cx2="http://schemas.microsoft.com/office/drawing/2015/10/21/chartex" xmlns:cx3="http://schemas.microsoft.com/office/drawing/2016/5/9/chartex" xmlns:cx4="http://schemas.microsoft.com/office/drawing/2016/5/10/chartex" xmlns:cx5="http://schemas.microsoft.com/office/drawing/2016/5/11/chartex" xmlns:cx6="http://schemas.microsoft.com/office/drawing/2016/5/12/chartex" xmlns:cx7="http://schemas.microsoft.com/office/drawing/2016/5/13/chartex" xmlns:cx8="http://schemas.microsoft.com/office/drawing/2016/5/14/chartex" xmlns:mc="http://schemas.openxmlformats.org/markup-compatibility/2006" xmlns:aink="http://schemas.microsoft.com/office/drawing/2016/ink" xmlns:am3d="http://schemas.microsoft.com/office/drawing/2017/model3d" xmlns:o="urn:schemas-microsoft-com:office:office" xmlns:r="http://schemas.openxmlformats.org/officeDocument/2006/relationships" xmlns:m="http://schemas.openxmlformats.org/officeDocument/2006/math" xmlns:v="urn:schemas-microsoft-com:vml" xmlns:wp14="http://schemas.microsoft.com/office/word/2010/wordprocessingDrawing" xmlns:wp="http://schemas.openxmlformats.org/drawingml/2006/wordprocessingDrawing" xmlns:w10="urn:schemas-microsoft-com:office:word" xmlns:w="http://schemas.openxmlformats.org/wordprocessingml/2006/main" xmlns:w14="http://schemas.microsoft.com/office/word/2010/wordml" xmlns:w15="http://schemas.microsoft.com/office/word/2012/wordml" xmlns:w16cid="http://schemas.microsoft.com/office/word/2016/wordml/cid" xmlns:w16se="http://schemas.microsoft.com/office/word/2015/wordml/symex" xmlns:wpg="http://schemas.microsoft.com/office/word/2010/wordprocessingGroup" xmlns:wpi="http://schemas.microsoft.com/office/word/2010/wordprocessingInk" xmlns:wne="http://schemas.microsoft.com/office/word/2006/wordml" xmlns:wps="http://schemas.microsoft.com/office/word/2010/wordprocessingShape" mc:Ignorable="w14 w15 w16se w16cid wp14">
   <w:body>
-    <w:bookmarkStart w:id="0" w:name="_Toc31985471" w:displacedByCustomXml="next"/>
+    <w:p>
+      <w:pPr>
+        <w:pStyle w:val="Title"/>
+      </w:pPr>
+      <w:bookmarkStart w:id="0" w:name="_Toc31985471"/>
+    </w:p>
+    <w:p/>
+    <w:p>
+      <w:pPr>
+        <w:pStyle w:val="Title"/>
+      </w:pPr>
+    </w:p>
+    <w:p>
+      <w:pPr>
+        <w:pStyle w:val="Title"/>
+      </w:pPr>
+    </w:p>
+    <w:p>
+      <w:pPr>
+        <w:pStyle w:val="Title"/>
+      </w:pPr>
+    </w:p>
+    <w:p>
+      <w:pPr>
+        <w:pStyle w:val="Title"/>
+        <w:rPr>
+          <w:lang w:val="en-US"/>
+        </w:rPr>
+      </w:pPr>
+      <w:r>
+        <w:t>Multiple tests corrections and APA tables Software (MAPAS)</w:t>
+      </w:r>
+      <w:r>
+        <w:t xml:space="preserve"> </w:t>
+      </w:r>
+      <w:r>
+        <w:rPr>
+          <w:lang w:val="en-US"/>
+        </w:rPr>
+        <w:t>Documentation</w:t>
+      </w:r>
+    </w:p>
+    <w:p>
+      <w:pPr>
+        <w:pStyle w:val="Subtitle"/>
+        <w:jc w:val="center"/>
+        <w:rPr>
+          <w:lang w:val="en-US"/>
+        </w:rPr>
+      </w:pPr>
+      <w:r>
+        <w:rPr>
+          <w:lang w:val="en-US"/>
+        </w:rPr>
+        <w:t>Version: 1.0</w:t>
+      </w:r>
+      <w:r>
+        <w:rPr>
+          <w:lang w:val="en-US"/>
+        </w:rPr>
+        <w:br/>
+        <w:t>Date: XX.XX.XXXX</w:t>
+      </w:r>
+      <w:r>
+        <w:rPr>
+          <w:lang w:val="en-US"/>
+        </w:rPr>
+        <w:br/>
+        <w:t xml:space="preserve">Software page: </w:t>
+      </w:r>
+      <w:hyperlink r:id="rId8" w:history="1">
+        <w:r>
+          <w:rPr>
+            <w:rStyle w:val="Hyperlink"/>
+            <w:lang w:val="en-US"/>
+          </w:rPr>
+          <w:t>www.nikolaybpetrov.com/mapas</w:t>
+        </w:r>
+      </w:hyperlink>
+      <w:r>
+        <w:rPr>
+          <w:lang w:val="en-US"/>
+        </w:rPr>
+        <w:br/>
+      </w:r>
+      <w:proofErr w:type="spellStart"/>
+      <w:r>
+        <w:rPr>
+          <w:lang w:val="en-US"/>
+        </w:rPr>
+        <w:t>Github</w:t>
+      </w:r>
+      <w:proofErr w:type="spellEnd"/>
+      <w:r>
+        <w:rPr>
+          <w:lang w:val="en-US"/>
+        </w:rPr>
+        <w:t xml:space="preserve"> repository: XXX</w:t>
+      </w:r>
+      <w:r>
+        <w:rPr>
+          <w:lang w:val="en-US"/>
+        </w:rPr>
+        <w:br/>
+        <w:t xml:space="preserve">Reference: </w:t>
+      </w:r>
+      <w:r>
+        <w:rPr>
+          <w:lang w:val="en-US"/>
+        </w:rPr>
+        <w:t xml:space="preserve">Petrov, N., </w:t>
+      </w:r>
+      <w:proofErr w:type="spellStart"/>
+      <w:r>
+        <w:rPr>
+          <w:lang w:val="en-US"/>
+        </w:rPr>
+        <w:t>Atanasov</w:t>
+      </w:r>
+      <w:proofErr w:type="spellEnd"/>
+      <w:r>
+        <w:rPr>
+          <w:lang w:val="en-US"/>
+        </w:rPr>
+        <w:t>, V., &amp; Thompson, T. (2020). ...</w:t>
+      </w:r>
+      <w:r>
+        <w:rPr>
+          <w:lang w:val="en-US"/>
+        </w:rPr>
+        <w:br/>
+        <w:t xml:space="preserve">Contact: </w:t>
+      </w:r>
+      <w:hyperlink r:id="rId9" w:history="1">
+        <w:r>
+          <w:rPr>
+            <w:rStyle w:val="Hyperlink"/>
+            <w:lang w:val="en-US"/>
+          </w:rPr>
+          <w:t>nikbpetrov@gmail.com</w:t>
+        </w:r>
+      </w:hyperlink>
+    </w:p>
+    <w:p>
+      <w:pPr>
+        <w:rPr>
+          <w:rFonts w:asciiTheme="minorHAnsi" w:eastAsiaTheme="minorEastAsia" w:hAnsiTheme="minorHAnsi"/>
+          <w:color w:val="5A5A5A" w:themeColor="text1" w:themeTint="A5"/>
+          <w:spacing w:val="15"/>
+          <w:sz w:val="22"/>
+          <w:lang w:val="en-US"/>
+        </w:rPr>
+      </w:pPr>
+      <w:r>
+        <w:rPr>
+          <w:lang w:val="en-US"/>
+        </w:rPr>
+        <w:br w:type="page"/>
+      </w:r>
+    </w:p>
     <w:sdt>
       <w:sdtPr>
+        <w:rPr>
+          <w:rFonts w:eastAsiaTheme="minorHAnsi" w:cstheme="minorBidi"/>
+          <w:sz w:val="22"/>
+          <w:szCs w:val="22"/>
+          <w:lang w:val="en-GB"/>
+        </w:rPr>
         <w:id w:val="-2072801046"/>
         <w:docPartObj>
           <w:docPartGallery w:val="Table of Contents"/>
@@ -13,26 +178,25 @@
       </w:sdtPr>
       <w:sdtEndPr>
         <w:rPr>
-          <w:rFonts w:asciiTheme="minorHAnsi" w:eastAsiaTheme="minorHAnsi" w:hAnsiTheme="minorHAnsi" w:cstheme="minorBidi"/>
-          <w:b/>
-          <w:bCs/>
           <w:noProof/>
-          <w:color w:val="auto"/>
-          <w:sz w:val="22"/>
-          <w:szCs w:val="22"/>
-          <w:lang w:val="en-GB"/>
+          <w:sz w:val="24"/>
         </w:rPr>
       </w:sdtEndPr>
       <w:sdtContent>
         <w:p>
           <w:pPr>
             <w:pStyle w:val="TOCHeading"/>
+            <w:jc w:val="center"/>
+            <w:rPr>
+              <w:rFonts w:eastAsiaTheme="minorHAnsi" w:cstheme="minorBidi"/>
+              <w:sz w:val="22"/>
+              <w:szCs w:val="22"/>
+              <w:lang w:val="en-GB"/>
+            </w:rPr>
           </w:pPr>
           <w:r>
             <w:t>Table of Contents</w:t>
           </w:r>
-          <w:bookmarkStart w:id="1" w:name="_GoBack"/>
-          <w:bookmarkEnd w:id="1"/>
         </w:p>
         <w:p>
           <w:pPr>
@@ -41,8 +205,9 @@
               <w:tab w:val="right" w:leader="dot" w:pos="9350"/>
             </w:tabs>
             <w:rPr>
-              <w:rFonts w:eastAsiaTheme="minorEastAsia"/>
+              <w:rFonts w:asciiTheme="minorHAnsi" w:eastAsiaTheme="minorEastAsia" w:hAnsiTheme="minorHAnsi"/>
               <w:noProof/>
+              <w:sz w:val="22"/>
               <w:lang w:val="en-US"/>
             </w:rPr>
           </w:pPr>
@@ -55,14 +220,13 @@
           <w:r>
             <w:fldChar w:fldCharType="separate"/>
           </w:r>
-          <w:hyperlink w:anchor="_Toc46249949" w:history="1">
+          <w:hyperlink w:anchor="_Toc46298322" w:history="1">
             <w:r>
               <w:rPr>
                 <w:rStyle w:val="Hyperlink"/>
                 <w:noProof/>
-                <w:lang w:val="en-US"/>
-              </w:rPr>
-              <w:t>Handling missing and non-numeric data</w:t>
+              </w:rPr>
+              <w:t>Input types</w:t>
             </w:r>
             <w:r>
               <w:rPr>
@@ -83,7 +247,7 @@
                 <w:noProof/>
                 <w:webHidden/>
               </w:rPr>
-              <w:instrText xml:space="preserve"> PAGEREF _Toc46249949 \h </w:instrText>
+              <w:instrText xml:space="preserve"> PAGEREF _Toc46298322 \h </w:instrText>
             </w:r>
             <w:r>
               <w:rPr>
@@ -103,7 +267,7 @@
                 <w:noProof/>
                 <w:webHidden/>
               </w:rPr>
-              <w:t>1</w:t>
+              <w:t>3</w:t>
             </w:r>
             <w:r>
               <w:rPr>
@@ -121,19 +285,19 @@
               <w:tab w:val="right" w:leader="dot" w:pos="9350"/>
             </w:tabs>
             <w:rPr>
-              <w:rFonts w:eastAsiaTheme="minorEastAsia"/>
+              <w:rFonts w:asciiTheme="minorHAnsi" w:eastAsiaTheme="minorEastAsia" w:hAnsiTheme="minorHAnsi"/>
               <w:noProof/>
+              <w:sz w:val="22"/>
               <w:lang w:val="en-US"/>
             </w:rPr>
           </w:pPr>
-          <w:hyperlink w:anchor="_Toc46249950" w:history="1">
+          <w:hyperlink w:anchor="_Toc46298323" w:history="1">
             <w:r>
               <w:rPr>
                 <w:rStyle w:val="Hyperlink"/>
                 <w:noProof/>
-                <w:lang w:val="en-US"/>
-              </w:rPr>
-              <w:t>Exporting SPSS table from SPSS output.</w:t>
+              </w:rPr>
+              <w:t>Handling missing and non-numeric data</w:t>
             </w:r>
             <w:r>
               <w:rPr>
@@ -154,7 +318,7 @@
                 <w:noProof/>
                 <w:webHidden/>
               </w:rPr>
-              <w:instrText xml:space="preserve"> PAGEREF _Toc46249950 \h </w:instrText>
+              <w:instrText xml:space="preserve"> PAGEREF _Toc46298323 \h </w:instrText>
             </w:r>
             <w:r>
               <w:rPr>
@@ -174,7 +338,7 @@
                 <w:noProof/>
                 <w:webHidden/>
               </w:rPr>
-              <w:t>1</w:t>
+              <w:t>3</w:t>
             </w:r>
             <w:r>
               <w:rPr>
@@ -192,18 +356,19 @@
               <w:tab w:val="right" w:leader="dot" w:pos="9350"/>
             </w:tabs>
             <w:rPr>
-              <w:rFonts w:eastAsiaTheme="minorEastAsia"/>
+              <w:rFonts w:asciiTheme="minorHAnsi" w:eastAsiaTheme="minorEastAsia" w:hAnsiTheme="minorHAnsi"/>
               <w:noProof/>
+              <w:sz w:val="22"/>
               <w:lang w:val="en-US"/>
             </w:rPr>
           </w:pPr>
-          <w:hyperlink w:anchor="_Toc46249951" w:history="1">
+          <w:hyperlink w:anchor="_Toc46298324" w:history="1">
             <w:r>
               <w:rPr>
                 <w:rStyle w:val="Hyperlink"/>
                 <w:noProof/>
               </w:rPr>
-              <w:t>Something went wrong and the documentation does not help. Now what?</w:t>
+              <w:t>Exporting SPSS table from the SPSS output</w:t>
             </w:r>
             <w:r>
               <w:rPr>
@@ -224,7 +389,7 @@
                 <w:noProof/>
                 <w:webHidden/>
               </w:rPr>
-              <w:instrText xml:space="preserve"> PAGEREF _Toc46249951 \h </w:instrText>
+              <w:instrText xml:space="preserve"> PAGEREF _Toc46298324 \h </w:instrText>
             </w:r>
             <w:r>
               <w:rPr>
@@ -244,7 +409,7 @@
                 <w:noProof/>
                 <w:webHidden/>
               </w:rPr>
-              <w:t>3</w:t>
+              <w:t>4</w:t>
             </w:r>
             <w:r>
               <w:rPr>
@@ -262,17 +427,17 @@
               <w:tab w:val="right" w:leader="dot" w:pos="9350"/>
             </w:tabs>
             <w:rPr>
-              <w:rFonts w:eastAsiaTheme="minorEastAsia"/>
+              <w:rFonts w:asciiTheme="minorHAnsi" w:eastAsiaTheme="minorEastAsia" w:hAnsiTheme="minorHAnsi"/>
               <w:noProof/>
+              <w:sz w:val="22"/>
               <w:lang w:val="en-US"/>
             </w:rPr>
           </w:pPr>
-          <w:hyperlink w:anchor="_Toc46249952" w:history="1">
+          <w:hyperlink w:anchor="_Toc46298325" w:history="1">
             <w:r>
               <w:rPr>
                 <w:rStyle w:val="Hyperlink"/>
                 <w:noProof/>
-                <w:lang w:val="en-US"/>
               </w:rPr>
               <w:t>Downloading error details</w:t>
             </w:r>
@@ -295,7 +460,7 @@
                 <w:noProof/>
                 <w:webHidden/>
               </w:rPr>
-              <w:instrText xml:space="preserve"> PAGEREF _Toc46249952 \h </w:instrText>
+              <w:instrText xml:space="preserve"> PAGEREF _Toc46298325 \h </w:instrText>
             </w:r>
             <w:r>
               <w:rPr>
@@ -315,7 +480,7 @@
                 <w:noProof/>
                 <w:webHidden/>
               </w:rPr>
-              <w:t>3</w:t>
+              <w:t>5</w:t>
             </w:r>
             <w:r>
               <w:rPr>
@@ -333,17 +498,17 @@
               <w:tab w:val="right" w:leader="dot" w:pos="9350"/>
             </w:tabs>
             <w:rPr>
-              <w:rFonts w:eastAsiaTheme="minorEastAsia"/>
+              <w:rFonts w:asciiTheme="minorHAnsi" w:eastAsiaTheme="minorEastAsia" w:hAnsiTheme="minorHAnsi"/>
               <w:noProof/>
+              <w:sz w:val="22"/>
               <w:lang w:val="en-US"/>
             </w:rPr>
           </w:pPr>
-          <w:hyperlink w:anchor="_Toc46249953" w:history="1">
+          <w:hyperlink w:anchor="_Toc46298326" w:history="1">
             <w:r>
               <w:rPr>
                 <w:rStyle w:val="Hyperlink"/>
                 <w:noProof/>
-                <w:lang w:val="en-US"/>
               </w:rPr>
               <w:t>Calculations</w:t>
             </w:r>
@@ -366,7 +531,7 @@
                 <w:noProof/>
                 <w:webHidden/>
               </w:rPr>
-              <w:instrText xml:space="preserve"> PAGEREF _Toc46249953 \h </w:instrText>
+              <w:instrText xml:space="preserve"> PAGEREF _Toc46298326 \h </w:instrText>
             </w:r>
             <w:r>
               <w:rPr>
@@ -386,7 +551,7 @@
                 <w:noProof/>
                 <w:webHidden/>
               </w:rPr>
-              <w:t>4</w:t>
+              <w:t>6</w:t>
             </w:r>
             <w:r>
               <w:rPr>
@@ -404,17 +569,17 @@
               <w:tab w:val="right" w:leader="dot" w:pos="9350"/>
             </w:tabs>
             <w:rPr>
-              <w:rFonts w:eastAsiaTheme="minorEastAsia"/>
+              <w:rFonts w:asciiTheme="minorHAnsi" w:eastAsiaTheme="minorEastAsia" w:hAnsiTheme="minorHAnsi"/>
               <w:noProof/>
+              <w:sz w:val="22"/>
               <w:lang w:val="en-US"/>
             </w:rPr>
           </w:pPr>
-          <w:hyperlink w:anchor="_Toc46249954" w:history="1">
+          <w:hyperlink w:anchor="_Toc46298327" w:history="1">
             <w:r>
               <w:rPr>
                 <w:rStyle w:val="Hyperlink"/>
                 <w:noProof/>
-                <w:lang w:val="en-US"/>
               </w:rPr>
               <w:t>Correlations</w:t>
             </w:r>
@@ -437,7 +602,7 @@
                 <w:noProof/>
                 <w:webHidden/>
               </w:rPr>
-              <w:instrText xml:space="preserve"> PAGEREF _Toc46249954 \h </w:instrText>
+              <w:instrText xml:space="preserve"> PAGEREF _Toc46298327 \h </w:instrText>
             </w:r>
             <w:r>
               <w:rPr>
@@ -457,7 +622,7 @@
                 <w:noProof/>
                 <w:webHidden/>
               </w:rPr>
-              <w:t>4</w:t>
+              <w:t>6</w:t>
             </w:r>
             <w:r>
               <w:rPr>
@@ -475,17 +640,17 @@
               <w:tab w:val="right" w:leader="dot" w:pos="9350"/>
             </w:tabs>
             <w:rPr>
-              <w:rFonts w:eastAsiaTheme="minorEastAsia"/>
+              <w:rFonts w:asciiTheme="minorHAnsi" w:eastAsiaTheme="minorEastAsia" w:hAnsiTheme="minorHAnsi"/>
               <w:noProof/>
+              <w:sz w:val="22"/>
               <w:lang w:val="en-US"/>
             </w:rPr>
           </w:pPr>
-          <w:hyperlink w:anchor="_Toc46249955" w:history="1">
+          <w:hyperlink w:anchor="_Toc46298328" w:history="1">
             <w:r>
               <w:rPr>
                 <w:rStyle w:val="Hyperlink"/>
                 <w:noProof/>
-                <w:lang w:val="en-US"/>
               </w:rPr>
               <w:t>Multiple regression</w:t>
             </w:r>
@@ -508,7 +673,7 @@
                 <w:noProof/>
                 <w:webHidden/>
               </w:rPr>
-              <w:instrText xml:space="preserve"> PAGEREF _Toc46249955 \h </w:instrText>
+              <w:instrText xml:space="preserve"> PAGEREF _Toc46298328 \h </w:instrText>
             </w:r>
             <w:r>
               <w:rPr>
@@ -528,7 +693,7 @@
                 <w:noProof/>
                 <w:webHidden/>
               </w:rPr>
-              <w:t>4</w:t>
+              <w:t>7</w:t>
             </w:r>
             <w:r>
               <w:rPr>
@@ -546,17 +711,17 @@
               <w:tab w:val="right" w:leader="dot" w:pos="9350"/>
             </w:tabs>
             <w:rPr>
-              <w:rFonts w:eastAsiaTheme="minorEastAsia"/>
+              <w:rFonts w:asciiTheme="minorHAnsi" w:eastAsiaTheme="minorEastAsia" w:hAnsiTheme="minorHAnsi"/>
               <w:noProof/>
+              <w:sz w:val="22"/>
               <w:lang w:val="en-US"/>
             </w:rPr>
           </w:pPr>
-          <w:hyperlink w:anchor="_Toc46249956" w:history="1">
+          <w:hyperlink w:anchor="_Toc46298329" w:history="1">
             <w:r>
               <w:rPr>
                 <w:rStyle w:val="Hyperlink"/>
                 <w:noProof/>
-                <w:lang w:val="en-US"/>
               </w:rPr>
               <w:t>T-tests</w:t>
             </w:r>
@@ -579,7 +744,7 @@
                 <w:noProof/>
                 <w:webHidden/>
               </w:rPr>
-              <w:instrText xml:space="preserve"> PAGEREF _Toc46249956 \h </w:instrText>
+              <w:instrText xml:space="preserve"> PAGEREF _Toc46298329 \h </w:instrText>
             </w:r>
             <w:r>
               <w:rPr>
@@ -599,7 +764,7 @@
                 <w:noProof/>
                 <w:webHidden/>
               </w:rPr>
-              <w:t>4</w:t>
+              <w:t>7</w:t>
             </w:r>
             <w:r>
               <w:rPr>
@@ -617,17 +782,17 @@
               <w:tab w:val="right" w:leader="dot" w:pos="9350"/>
             </w:tabs>
             <w:rPr>
-              <w:rFonts w:eastAsiaTheme="minorEastAsia"/>
+              <w:rFonts w:asciiTheme="minorHAnsi" w:eastAsiaTheme="minorEastAsia" w:hAnsiTheme="minorHAnsi"/>
               <w:noProof/>
+              <w:sz w:val="22"/>
               <w:lang w:val="en-US"/>
             </w:rPr>
           </w:pPr>
-          <w:hyperlink w:anchor="_Toc46249957" w:history="1">
+          <w:hyperlink w:anchor="_Toc46298330" w:history="1">
             <w:r>
               <w:rPr>
                 <w:rStyle w:val="Hyperlink"/>
                 <w:noProof/>
-                <w:lang w:val="en-US"/>
               </w:rPr>
               <w:t>Raw input</w:t>
             </w:r>
@@ -650,7 +815,7 @@
                 <w:noProof/>
                 <w:webHidden/>
               </w:rPr>
-              <w:instrText xml:space="preserve"> PAGEREF _Toc46249957 \h </w:instrText>
+              <w:instrText xml:space="preserve"> PAGEREF _Toc46298330 \h </w:instrText>
             </w:r>
             <w:r>
               <w:rPr>
@@ -670,7 +835,7 @@
                 <w:noProof/>
                 <w:webHidden/>
               </w:rPr>
-              <w:t>4</w:t>
+              <w:t>7</w:t>
             </w:r>
             <w:r>
               <w:rPr>
@@ -688,17 +853,17 @@
               <w:tab w:val="right" w:leader="dot" w:pos="9350"/>
             </w:tabs>
             <w:rPr>
-              <w:rFonts w:eastAsiaTheme="minorEastAsia"/>
+              <w:rFonts w:asciiTheme="minorHAnsi" w:eastAsiaTheme="minorEastAsia" w:hAnsiTheme="minorHAnsi"/>
               <w:noProof/>
+              <w:sz w:val="22"/>
               <w:lang w:val="en-US"/>
             </w:rPr>
           </w:pPr>
-          <w:hyperlink w:anchor="_Toc46249958" w:history="1">
+          <w:hyperlink w:anchor="_Toc46298331" w:history="1">
             <w:r>
               <w:rPr>
                 <w:rStyle w:val="Hyperlink"/>
                 <w:noProof/>
-                <w:lang w:val="en-US"/>
               </w:rPr>
               <w:t>Summary data</w:t>
             </w:r>
@@ -721,7 +886,7 @@
                 <w:noProof/>
                 <w:webHidden/>
               </w:rPr>
-              <w:instrText xml:space="preserve"> PAGEREF _Toc46249958 \h </w:instrText>
+              <w:instrText xml:space="preserve"> PAGEREF _Toc46298331 \h </w:instrText>
             </w:r>
             <w:r>
               <w:rPr>
@@ -741,7 +906,7 @@
                 <w:noProof/>
                 <w:webHidden/>
               </w:rPr>
-              <w:t>4</w:t>
+              <w:t>7</w:t>
             </w:r>
             <w:r>
               <w:rPr>
@@ -759,17 +924,17 @@
               <w:tab w:val="right" w:leader="dot" w:pos="9350"/>
             </w:tabs>
             <w:rPr>
-              <w:rFonts w:eastAsiaTheme="minorEastAsia"/>
+              <w:rFonts w:asciiTheme="minorHAnsi" w:eastAsiaTheme="minorEastAsia" w:hAnsiTheme="minorHAnsi"/>
               <w:noProof/>
+              <w:sz w:val="22"/>
               <w:lang w:val="en-US"/>
             </w:rPr>
           </w:pPr>
-          <w:hyperlink w:anchor="_Toc46249959" w:history="1">
+          <w:hyperlink w:anchor="_Toc46298332" w:history="1">
             <w:r>
               <w:rPr>
                 <w:rStyle w:val="Hyperlink"/>
                 <w:noProof/>
-                <w:lang w:val="en-US"/>
               </w:rPr>
               <w:t>Effect sizes</w:t>
             </w:r>
@@ -792,7 +957,7 @@
                 <w:noProof/>
                 <w:webHidden/>
               </w:rPr>
-              <w:instrText xml:space="preserve"> PAGEREF _Toc46249959 \h </w:instrText>
+              <w:instrText xml:space="preserve"> PAGEREF _Toc46298332 \h </w:instrText>
             </w:r>
             <w:r>
               <w:rPr>
@@ -812,7 +977,7 @@
                 <w:noProof/>
                 <w:webHidden/>
               </w:rPr>
-              <w:t>4</w:t>
+              <w:t>7</w:t>
             </w:r>
             <w:r>
               <w:rPr>
@@ -830,17 +995,17 @@
               <w:tab w:val="right" w:leader="dot" w:pos="9350"/>
             </w:tabs>
             <w:rPr>
-              <w:rFonts w:eastAsiaTheme="minorEastAsia"/>
+              <w:rFonts w:asciiTheme="minorHAnsi" w:eastAsiaTheme="minorEastAsia" w:hAnsiTheme="minorHAnsi"/>
               <w:noProof/>
+              <w:sz w:val="22"/>
               <w:lang w:val="en-US"/>
             </w:rPr>
           </w:pPr>
-          <w:hyperlink w:anchor="_Toc46249960" w:history="1">
+          <w:hyperlink w:anchor="_Toc46298333" w:history="1">
             <w:r>
               <w:rPr>
                 <w:rStyle w:val="Hyperlink"/>
                 <w:noProof/>
-                <w:lang w:val="en-US"/>
               </w:rPr>
               <w:t>Multiple tests corrections</w:t>
             </w:r>
@@ -863,7 +1028,7 @@
                 <w:noProof/>
                 <w:webHidden/>
               </w:rPr>
-              <w:instrText xml:space="preserve"> PAGEREF _Toc46249960 \h </w:instrText>
+              <w:instrText xml:space="preserve"> PAGEREF _Toc46298333 \h </w:instrText>
             </w:r>
             <w:r>
               <w:rPr>
@@ -883,7 +1048,7 @@
                 <w:noProof/>
                 <w:webHidden/>
               </w:rPr>
-              <w:t>5</w:t>
+              <w:t>7</w:t>
             </w:r>
             <w:r>
               <w:rPr>
@@ -895,6 +1060,84 @@
           </w:hyperlink>
         </w:p>
         <w:p>
+          <w:pPr>
+            <w:pStyle w:val="TOC1"/>
+            <w:tabs>
+              <w:tab w:val="right" w:leader="dot" w:pos="9350"/>
+            </w:tabs>
+            <w:rPr>
+              <w:rFonts w:asciiTheme="minorHAnsi" w:eastAsiaTheme="minorEastAsia" w:hAnsiTheme="minorHAnsi"/>
+              <w:noProof/>
+              <w:sz w:val="22"/>
+              <w:lang w:val="en-US"/>
+            </w:rPr>
+          </w:pPr>
+          <w:hyperlink w:anchor="_Toc46298334" w:history="1">
+            <w:r>
+              <w:rPr>
+                <w:rStyle w:val="Hyperlink"/>
+                <w:noProof/>
+              </w:rPr>
+              <w:t>Something went wrong and the documentation does not help. Now what?</w:t>
+            </w:r>
+            <w:r>
+              <w:rPr>
+                <w:noProof/>
+                <w:webHidden/>
+              </w:rPr>
+              <w:tab/>
+            </w:r>
+            <w:r>
+              <w:rPr>
+                <w:noProof/>
+                <w:webHidden/>
+              </w:rPr>
+              <w:fldChar w:fldCharType="begin"/>
+            </w:r>
+            <w:r>
+              <w:rPr>
+                <w:noProof/>
+                <w:webHidden/>
+              </w:rPr>
+              <w:instrText xml:space="preserve"> PAGEREF _Toc46298334 \h </w:instrText>
+            </w:r>
+            <w:r>
+              <w:rPr>
+                <w:noProof/>
+                <w:webHidden/>
+              </w:rPr>
+            </w:r>
+            <w:r>
+              <w:rPr>
+                <w:noProof/>
+                <w:webHidden/>
+              </w:rPr>
+              <w:fldChar w:fldCharType="separate"/>
+            </w:r>
+            <w:r>
+              <w:rPr>
+                <w:noProof/>
+                <w:webHidden/>
+              </w:rPr>
+              <w:t>8</w:t>
+            </w:r>
+            <w:r>
+              <w:rPr>
+                <w:noProof/>
+                <w:webHidden/>
+              </w:rPr>
+              <w:fldChar w:fldCharType="end"/>
+            </w:r>
+          </w:hyperlink>
+        </w:p>
+        <w:p>
+          <w:pPr>
+            <w:rPr>
+              <w:b/>
+              <w:bCs/>
+              <w:noProof/>
+            </w:rPr>
+          </w:pPr>
           <w:r>
             <w:rPr>
               <w:b/>
@@ -908,17 +1151,256 @@
     </w:sdt>
     <w:p>
       <w:pPr>
+        <w:rPr>
+          <w:b/>
+          <w:bCs/>
+          <w:noProof/>
+        </w:rPr>
+      </w:pPr>
+      <w:r>
+        <w:rPr>
+          <w:b/>
+          <w:bCs/>
+          <w:noProof/>
+        </w:rPr>
+        <w:br w:type="page"/>
+      </w:r>
+    </w:p>
+    <w:p>
+      <w:pPr>
         <w:pStyle w:val="Heading1"/>
-        <w:rPr>
-          <w:lang w:val="en-US"/>
-        </w:rPr>
-      </w:pPr>
-      <w:bookmarkStart w:id="2" w:name="_Toc46249949"/>
-      <w:r>
-        <w:rPr>
-          <w:lang w:val="en-US"/>
-        </w:rPr>
-        <w:t>Handling missing and non-numeric data</w:t>
+      </w:pPr>
+      <w:bookmarkStart w:id="1" w:name="_Toc46298322"/>
+      <w:r>
+        <w:lastRenderedPageBreak/>
+        <w:t>Input types</w:t>
+      </w:r>
+      <w:bookmarkEnd w:id="1"/>
+    </w:p>
+    <w:p>
+      <w:pPr>
+        <w:rPr>
+          <w:lang w:val="en-US"/>
+        </w:rPr>
+      </w:pPr>
+      <w:r>
+        <w:rPr>
+          <w:lang w:val="en-US"/>
+        </w:rPr>
+        <w:t xml:space="preserve">For </w:t>
+      </w:r>
+      <w:proofErr w:type="gramStart"/>
+      <w:r>
+        <w:rPr>
+          <w:lang w:val="en-US"/>
+        </w:rPr>
+        <w:t>example</w:t>
+      </w:r>
+      <w:proofErr w:type="gramEnd"/>
+      <w:r>
+        <w:rPr>
+          <w:lang w:val="en-US"/>
+        </w:rPr>
+        <w:t xml:space="preserve"> input files, please see the software page at </w:t>
+      </w:r>
+      <w:hyperlink r:id="rId10" w:history="1">
+        <w:r>
+          <w:rPr>
+            <w:rStyle w:val="Hyperlink"/>
+            <w:lang w:val="en-US"/>
+          </w:rPr>
+          <w:t>www.nikolaybpetrov.com/mapas</w:t>
+        </w:r>
+      </w:hyperlink>
+      <w:r>
+        <w:rPr>
+          <w:lang w:val="en-US"/>
+        </w:rPr>
+        <w:t xml:space="preserve"> </w:t>
+      </w:r>
+    </w:p>
+    <w:p>
+      <w:pPr>
+        <w:rPr>
+          <w:lang w:val="en-US"/>
+        </w:rPr>
+      </w:pPr>
+      <w:r>
+        <w:rPr>
+          <w:i/>
+          <w:iCs/>
+          <w:lang w:val="en-US"/>
+        </w:rPr>
+        <w:t>Raw data.</w:t>
+      </w:r>
+      <w:r>
+        <w:rPr>
+          <w:lang w:val="en-US"/>
+        </w:rPr>
+        <w:t xml:space="preserve"> This input type requires participants' raw scores on each variable of interest. Each line is one participant and each column </w:t>
+      </w:r>
+      <w:proofErr w:type="gramStart"/>
+      <w:r>
+        <w:rPr>
+          <w:lang w:val="en-US"/>
+        </w:rPr>
+        <w:t>is</w:t>
+      </w:r>
+      <w:proofErr w:type="gramEnd"/>
+      <w:r>
+        <w:rPr>
+          <w:lang w:val="en-US"/>
+        </w:rPr>
+        <w:t xml:space="preserve"> a separate variable. </w:t>
+      </w:r>
+    </w:p>
+    <w:p>
+      <w:pPr>
+        <w:rPr>
+          <w:lang w:val="en-US"/>
+        </w:rPr>
+      </w:pPr>
+      <w:r>
+        <w:rPr>
+          <w:i/>
+          <w:iCs/>
+          <w:lang w:val="en-US"/>
+        </w:rPr>
+        <w:t xml:space="preserve">Correlations from summary statistics. </w:t>
+      </w:r>
+      <w:r>
+        <w:rPr>
+          <w:lang w:val="en-US"/>
+        </w:rPr>
+        <w:t>This input type requires four columns: one column for variable one, one column for variable 2 and 2 columns for the correlation coefficients and the p-values of each correlation.</w:t>
+      </w:r>
+    </w:p>
+    <w:p>
+      <w:pPr>
+        <w:rPr>
+          <w:lang w:val="en-US"/>
+        </w:rPr>
+      </w:pPr>
+      <w:r>
+        <w:rPr>
+          <w:i/>
+          <w:iCs/>
+          <w:lang w:val="en-US"/>
+        </w:rPr>
+        <w:t>Independent samples t-test from summary statistics</w:t>
+      </w:r>
+      <w:r>
+        <w:rPr>
+          <w:lang w:val="en-US"/>
+        </w:rPr>
+        <w:t xml:space="preserve">. This input type requires at least 7 and up to 8 columns. There should be one column to describe each of the mean, standard deviation and sample size for each sample. One row represents one test. Equal variances column only accepts TRUE and FALSE values, where TRUE means that equal variance will be assumed and FALSE means that equal variance will not be assumed. If this column is omitted, then </w:t>
+      </w:r>
+      <w:r>
+        <w:rPr>
+          <w:lang w:val="en-US"/>
+        </w:rPr>
+        <w:t>the calculation will default to assuming equal variance.</w:t>
+      </w:r>
+    </w:p>
+    <w:p>
+      <w:pPr>
+        <w:rPr>
+          <w:lang w:val="en-US"/>
+        </w:rPr>
+      </w:pPr>
+      <w:r>
+        <w:rPr>
+          <w:i/>
+          <w:iCs/>
+          <w:lang w:val="en-US"/>
+        </w:rPr>
+        <w:t>SPSS table.</w:t>
+      </w:r>
+      <w:r>
+        <w:rPr>
+          <w:i/>
+          <w:iCs/>
+          <w:lang w:val="en-US"/>
+        </w:rPr>
+        <w:t xml:space="preserve"> </w:t>
+      </w:r>
+      <w:r>
+        <w:rPr>
+          <w:lang w:val="en-US"/>
+        </w:rPr>
+        <w:t xml:space="preserve">An exported SPSS table for either correlations, multiple regression, independent samples t-test or paired samples t-test is expected. For information on how to export an SPSS table, see </w:t>
+      </w:r>
+      <w:hyperlink w:anchor="_Exporting_SPSS_table" w:history="1">
+        <w:r>
+          <w:rPr>
+            <w:rStyle w:val="Hyperlink"/>
+            <w:lang w:val="en-US"/>
+          </w:rPr>
+          <w:t>Exporting SPSS table from the SPSS output</w:t>
+        </w:r>
+      </w:hyperlink>
+    </w:p>
+    <w:p>
+      <w:pPr>
+        <w:rPr>
+          <w:lang w:val="en-US"/>
+        </w:rPr>
+      </w:pPr>
+      <w:r>
+        <w:rPr>
+          <w:i/>
+          <w:iCs/>
+          <w:lang w:val="en-US"/>
+        </w:rPr>
+        <w:t xml:space="preserve">p values. </w:t>
+      </w:r>
+      <w:r>
+        <w:rPr>
+          <w:lang w:val="en-US"/>
+        </w:rPr>
+        <w:t xml:space="preserve">This input type requires one column to contain a list of p values. Other columns in the input file are also permissible. There can be no missing data on the p values </w:t>
+      </w:r>
+      <w:proofErr w:type="gramStart"/>
+      <w:r>
+        <w:rPr>
+          <w:lang w:val="en-US"/>
+        </w:rPr>
+        <w:t>column</w:t>
+      </w:r>
+      <w:proofErr w:type="gramEnd"/>
+      <w:r>
+        <w:rPr>
+          <w:lang w:val="en-US"/>
+        </w:rPr>
+        <w:t xml:space="preserve"> but the other columns can contain missing data. The output file will be the same as the input file with the addition of </w:t>
+      </w:r>
+      <w:proofErr w:type="gramStart"/>
+      <w:r>
+        <w:rPr>
+          <w:lang w:val="en-US"/>
+        </w:rPr>
+        <w:t>a</w:t>
+      </w:r>
+      <w:proofErr w:type="gramEnd"/>
+      <w:r>
+        <w:rPr>
+          <w:lang w:val="en-US"/>
+        </w:rPr>
+        <w:t xml:space="preserve"> adjusted p values column.</w:t>
+      </w:r>
+    </w:p>
+    <w:p>
+      <w:pPr>
+        <w:pStyle w:val="Heading1"/>
+      </w:pPr>
+      <w:bookmarkStart w:id="2" w:name="_Toc46298323"/>
+      <w:r>
+        <w:t>Handling missing and no</w:t>
+      </w:r>
+      <w:bookmarkStart w:id="3" w:name="_GoBack"/>
+      <w:bookmarkEnd w:id="3"/>
+      <w:r>
+        <w:t>n-numeric data</w:t>
       </w:r>
       <w:bookmarkEnd w:id="0"/>
       <w:bookmarkEnd w:id="2"/>
@@ -933,13 +1415,7 @@
         <w:rPr>
           <w:lang w:val="en-US"/>
         </w:rPr>
-        <w:t xml:space="preserve">For </w:t>
-      </w:r>
-      <w:r>
-        <w:rPr>
-          <w:lang w:val="en-US"/>
-        </w:rPr>
-        <w:t xml:space="preserve">all inputs except </w:t>
+        <w:t xml:space="preserve">For all inputs except </w:t>
       </w:r>
       <w:proofErr w:type="spellStart"/>
       <w:r>
@@ -953,13 +1429,7 @@
         <w:rPr>
           <w:lang w:val="en-US"/>
         </w:rPr>
-        <w:t xml:space="preserve"> tables</w:t>
-      </w:r>
-      <w:r>
-        <w:rPr>
-          <w:lang w:val="en-US"/>
-        </w:rPr>
-        <w:t>, the expectation is that some columns will contain only numeric data. Specifically:</w:t>
+        <w:t xml:space="preserve"> tables, the expectation is that some columns will contain only numeric data. Specifically:</w:t>
       </w:r>
     </w:p>
     <w:tbl>
@@ -1332,64 +1802,90 @@
         <w:rPr>
           <w:lang w:val="en-US"/>
         </w:rPr>
-        <w:t>For raw data, you can select to either raise an error message if a column that is expected to contain only numeric data contains non-numeric data, or to ignore the entire row if one value has non-numeric data.</w:t>
-      </w:r>
-    </w:p>
-    <w:p>
-      <w:pPr>
-        <w:rPr>
-          <w:lang w:val="en-US"/>
-        </w:rPr>
-      </w:pPr>
-      <w:r>
-        <w:rPr>
-          <w:lang w:val="en-US"/>
-        </w:rPr>
-        <w:t>For correlations/independent samples t-test from summary statistics and p values input, the software will default to raising errors on non-numeric input where numeric input is expected.</w:t>
+        <w:lastRenderedPageBreak/>
+        <w:t xml:space="preserve">For raw data, you can select to either raise an error message if a column that is expected to contain only numeric data contains non-numeric data, or to ignore </w:t>
+      </w:r>
+      <w:r>
+        <w:rPr>
+          <w:lang w:val="en-US"/>
+        </w:rPr>
+        <w:t>missing data pairwise for each test.</w:t>
+      </w:r>
+    </w:p>
+    <w:p>
+      <w:pPr>
+        <w:rPr>
+          <w:lang w:val="en-US"/>
+        </w:rPr>
+      </w:pPr>
+      <w:r>
+        <w:rPr>
+          <w:lang w:val="en-US"/>
+        </w:rPr>
+        <w:t>For correlations/independent samples t-test from summary statistics and p values input, the software will default to raising errors on non-numeric input where numeric input is expected</w:t>
+      </w:r>
+      <w:r>
+        <w:rPr>
+          <w:lang w:val="en-US"/>
+        </w:rPr>
+        <w:t xml:space="preserve">. For these tests, missing data are not allowed. </w:t>
       </w:r>
     </w:p>
     <w:p>
       <w:pPr>
         <w:pStyle w:val="Heading1"/>
-        <w:rPr>
-          <w:lang w:val="en-US"/>
-        </w:rPr>
-      </w:pPr>
-      <w:bookmarkStart w:id="3" w:name="_Toc31985473"/>
-      <w:bookmarkStart w:id="4" w:name="_Toc46249950"/>
-      <w:r>
-        <w:rPr>
-          <w:lang w:val="en-US"/>
-        </w:rPr>
-        <w:t>Exporting SPSS table from SPSS output.</w:t>
-      </w:r>
-      <w:bookmarkEnd w:id="3"/>
+      </w:pPr>
+      <w:bookmarkStart w:id="4" w:name="_Toc31985473"/>
+      <w:bookmarkStart w:id="5" w:name="_Exporting_SPSS_table"/>
+      <w:bookmarkStart w:id="6" w:name="_Toc46298324"/>
+      <w:bookmarkEnd w:id="5"/>
+      <w:r>
+        <w:t xml:space="preserve">Exporting SPSS table from </w:t>
+      </w:r>
+      <w:r>
+        <w:t xml:space="preserve">the </w:t>
+      </w:r>
+      <w:r>
+        <w:t>SPSS output</w:t>
+      </w:r>
       <w:bookmarkEnd w:id="4"/>
-    </w:p>
-    <w:p>
-      <w:pPr>
-        <w:rPr>
-          <w:lang w:val="en-US"/>
-        </w:rPr>
-      </w:pPr>
-      <w:r>
-        <w:rPr>
-          <w:lang w:val="en-US"/>
-        </w:rPr>
-        <w:t>To export any table from SPSS output, follow the steps below (Correlations table is used as an example but works with any table):</w:t>
-      </w:r>
-    </w:p>
-    <w:p>
-      <w:pPr>
-        <w:rPr>
-          <w:lang w:val="en-US"/>
-        </w:rPr>
-      </w:pPr>
-      <w:r>
-        <w:rPr>
-          <w:lang w:val="en-US"/>
-        </w:rPr>
-        <w:lastRenderedPageBreak/>
+      <w:bookmarkEnd w:id="6"/>
+    </w:p>
+    <w:p>
+      <w:pPr>
+        <w:rPr>
+          <w:lang w:val="en-US"/>
+        </w:rPr>
+      </w:pPr>
+      <w:r>
+        <w:rPr>
+          <w:lang w:val="en-US"/>
+        </w:rPr>
+        <w:t xml:space="preserve">To export any table from </w:t>
+      </w:r>
+      <w:r>
+        <w:rPr>
+          <w:lang w:val="en-US"/>
+        </w:rPr>
+        <w:t xml:space="preserve">the </w:t>
+      </w:r>
+      <w:r>
+        <w:rPr>
+          <w:lang w:val="en-US"/>
+        </w:rPr>
+        <w:t>SPSS output, follow the steps below (Correlations table is used as an example but works with any table):</w:t>
+      </w:r>
+    </w:p>
+    <w:p>
+      <w:pPr>
+        <w:rPr>
+          <w:lang w:val="en-US"/>
+        </w:rPr>
+      </w:pPr>
+      <w:r>
+        <w:rPr>
+          <w:lang w:val="en-US"/>
+        </w:rPr>
         <w:t>First, right-click on the SPSS table in the SPSS output, then click Export:</w:t>
       </w:r>
     </w:p>
@@ -1409,335 +1905,6 @@
             <wp:extent cx="3477806" cy="2819400"/>
             <wp:effectExtent l="0" t="0" r="8890" b="0"/>
             <wp:docPr id="6" name="Picture 6"/>
-            <wp:cNvGraphicFramePr>
-              <a:graphicFrameLocks xmlns:a="http://schemas.openxmlformats.org/drawingml/2006/main" noChangeAspect="1"/>
-            </wp:cNvGraphicFramePr>
-            <a:graphic xmlns:a="http://schemas.openxmlformats.org/drawingml/2006/main">
-              <a:graphicData uri="http://schemas.openxmlformats.org/drawingml/2006/picture">
-                <pic:pic xmlns:pic="http://schemas.openxmlformats.org/drawingml/2006/picture">
-                  <pic:nvPicPr>
-                    <pic:cNvPr id="1" name=""/>
-                    <pic:cNvPicPr/>
-                  </pic:nvPicPr>
-                  <pic:blipFill>
-                    <a:blip r:embed="rId6"/>
-                    <a:stretch>
-                      <a:fillRect/>
-                    </a:stretch>
-                  </pic:blipFill>
-                  <pic:spPr>
-                    <a:xfrm>
-                      <a:off x="0" y="0"/>
-                      <a:ext cx="3509964" cy="2845470"/>
-                    </a:xfrm>
-                    <a:prstGeom prst="rect">
-                      <a:avLst/>
-                    </a:prstGeom>
-                  </pic:spPr>
-                </pic:pic>
-              </a:graphicData>
-            </a:graphic>
-          </wp:inline>
-        </w:drawing>
-      </w:r>
-    </w:p>
-    <w:p>
-      <w:pPr>
-        <w:rPr>
-          <w:lang w:val="en-US"/>
-        </w:rPr>
-      </w:pPr>
-      <w:r>
-        <w:rPr>
-          <w:lang w:val="en-US"/>
-        </w:rPr>
-        <w:t>Then under Document, for Type, select “Excel 2007 and Higher (*.xlsx)”. Then click Browse to select where to export the table. Finally, hit OK:</w:t>
-      </w:r>
-    </w:p>
-    <w:p>
-      <w:pPr>
-        <w:jc w:val="center"/>
-        <w:rPr>
-          <w:lang w:val="en-US"/>
-        </w:rPr>
-      </w:pPr>
-      <w:r>
-        <w:rPr>
-          <w:noProof/>
-        </w:rPr>
-        <w:drawing>
-          <wp:inline distT="0" distB="0" distL="0" distR="0" wp14:anchorId="10713D71" wp14:editId="7A9651DA">
-            <wp:extent cx="4403104" cy="3802380"/>
-            <wp:effectExtent l="0" t="0" r="0" b="7620"/>
-            <wp:docPr id="7" name="Picture 7"/>
-            <wp:cNvGraphicFramePr>
-              <a:graphicFrameLocks xmlns:a="http://schemas.openxmlformats.org/drawingml/2006/main" noChangeAspect="1"/>
-            </wp:cNvGraphicFramePr>
-            <a:graphic xmlns:a="http://schemas.openxmlformats.org/drawingml/2006/main">
-              <a:graphicData uri="http://schemas.openxmlformats.org/drawingml/2006/picture">
-                <pic:pic xmlns:pic="http://schemas.openxmlformats.org/drawingml/2006/picture">
-                  <pic:nvPicPr>
-                    <pic:cNvPr id="1" name=""/>
-                    <pic:cNvPicPr/>
-                  </pic:nvPicPr>
-                  <pic:blipFill>
-                    <a:blip r:embed="rId7"/>
-                    <a:stretch>
-                      <a:fillRect/>
-                    </a:stretch>
-                  </pic:blipFill>
-                  <pic:spPr>
-                    <a:xfrm>
-                      <a:off x="0" y="0"/>
-                      <a:ext cx="4439782" cy="3834054"/>
-                    </a:xfrm>
-                    <a:prstGeom prst="rect">
-                      <a:avLst/>
-                    </a:prstGeom>
-                  </pic:spPr>
-                </pic:pic>
-              </a:graphicData>
-            </a:graphic>
-          </wp:inline>
-        </w:drawing>
-      </w:r>
-    </w:p>
-    <w:p>
-      <w:pPr>
-        <w:pStyle w:val="Heading1"/>
-      </w:pPr>
-      <w:bookmarkStart w:id="5" w:name="_Toc31985474"/>
-      <w:bookmarkStart w:id="6" w:name="_Toc46249951"/>
-      <w:r>
-        <w:lastRenderedPageBreak/>
-        <w:t>S</w:t>
-      </w:r>
-      <w:r>
-        <w:t xml:space="preserve">omething went wrong and the </w:t>
-      </w:r>
-      <w:r>
-        <w:t>documentation does</w:t>
-      </w:r>
-      <w:r>
-        <w:t xml:space="preserve"> not help. Now what?</w:t>
-      </w:r>
-      <w:bookmarkEnd w:id="5"/>
-      <w:bookmarkEnd w:id="6"/>
-    </w:p>
-    <w:p>
-      <w:pPr>
-        <w:rPr>
-          <w:lang w:val="en-US"/>
-        </w:rPr>
-      </w:pPr>
-      <w:r>
-        <w:rPr>
-          <w:lang w:val="en-US"/>
-        </w:rPr>
-        <w:t xml:space="preserve">If you are receiving a specific error message when performing some operation, please download the Error Details (see Downloading error details section below) and then send the log file to the leading developer at </w:t>
-      </w:r>
-      <w:hyperlink r:id="rId8" w:history="1">
-        <w:r>
-          <w:rPr>
-            <w:rStyle w:val="Hyperlink"/>
-            <w:lang w:val="en-US"/>
-          </w:rPr>
-          <w:t>nikbpetrov@gmail.com</w:t>
-        </w:r>
-      </w:hyperlink>
-      <w:r>
-        <w:rPr>
-          <w:lang w:val="en-US"/>
-        </w:rPr>
-        <w:t>. This will help us improve the software for other people as well!</w:t>
-      </w:r>
-    </w:p>
-    <w:p>
-      <w:pPr>
-        <w:pStyle w:val="Heading1"/>
-        <w:rPr>
-          <w:lang w:val="en-US"/>
-        </w:rPr>
-      </w:pPr>
-      <w:bookmarkStart w:id="7" w:name="_Toc46249952"/>
-      <w:r>
-        <w:rPr>
-          <w:lang w:val="en-US"/>
-        </w:rPr>
-        <w:t>Downloading error details</w:t>
-      </w:r>
-      <w:bookmarkEnd w:id="7"/>
-    </w:p>
-    <w:p>
-      <w:pPr>
-        <w:rPr>
-          <w:lang w:val="en-US"/>
-        </w:rPr>
-      </w:pPr>
-      <w:r>
-        <w:rPr>
-          <w:lang w:val="en-US"/>
-        </w:rPr>
-        <w:t xml:space="preserve">Sometimes if something goes wrong, you will get an error message. Most of the time this error message will make sense. For example, in this case the user has not </w:t>
-      </w:r>
-      <w:r>
-        <w:rPr>
-          <w:lang w:val="en-US"/>
-        </w:rPr>
-        <w:t xml:space="preserve">specified </w:t>
-      </w:r>
-      <w:r>
-        <w:rPr>
-          <w:lang w:val="en-US"/>
-        </w:rPr>
-        <w:t>an output file:</w:t>
-      </w:r>
-      <w:r>
-        <w:rPr>
-          <w:lang w:val="en-US"/>
-        </w:rPr>
-        <w:br/>
-      </w:r>
-      <w:r>
-        <w:rPr>
-          <w:noProof/>
-        </w:rPr>
-        <w:drawing>
-          <wp:inline distT="0" distB="0" distL="0" distR="0" wp14:anchorId="24E4F931" wp14:editId="4061D8A3">
-            <wp:extent cx="5943600" cy="1586865"/>
-            <wp:effectExtent l="0" t="0" r="0" b="0"/>
-            <wp:docPr id="2" name="Picture 2"/>
-            <wp:cNvGraphicFramePr>
-              <a:graphicFrameLocks xmlns:a="http://schemas.openxmlformats.org/drawingml/2006/main" noChangeAspect="1"/>
-            </wp:cNvGraphicFramePr>
-            <a:graphic xmlns:a="http://schemas.openxmlformats.org/drawingml/2006/main">
-              <a:graphicData uri="http://schemas.openxmlformats.org/drawingml/2006/picture">
-                <pic:pic xmlns:pic="http://schemas.openxmlformats.org/drawingml/2006/picture">
-                  <pic:nvPicPr>
-                    <pic:cNvPr id="1" name=""/>
-                    <pic:cNvPicPr/>
-                  </pic:nvPicPr>
-                  <pic:blipFill>
-                    <a:blip r:embed="rId9"/>
-                    <a:stretch>
-                      <a:fillRect/>
-                    </a:stretch>
-                  </pic:blipFill>
-                  <pic:spPr>
-                    <a:xfrm>
-                      <a:off x="0" y="0"/>
-                      <a:ext cx="5943600" cy="1586865"/>
-                    </a:xfrm>
-                    <a:prstGeom prst="rect">
-                      <a:avLst/>
-                    </a:prstGeom>
-                  </pic:spPr>
-                </pic:pic>
-              </a:graphicData>
-            </a:graphic>
-          </wp:inline>
-        </w:drawing>
-      </w:r>
-    </w:p>
-    <w:p>
-      <w:pPr>
-        <w:rPr>
-          <w:lang w:val="en-US"/>
-        </w:rPr>
-      </w:pPr>
-      <w:r>
-        <w:rPr>
-          <w:lang w:val="en-US"/>
-        </w:rPr>
-        <w:t>In this case all the user needs to do is close this message and specify an output file and everything will run smoothly.</w:t>
-      </w:r>
-    </w:p>
-    <w:p>
-      <w:pPr>
-        <w:rPr>
-          <w:lang w:val="en-US"/>
-        </w:rPr>
-      </w:pPr>
-      <w:r>
-        <w:rPr>
-          <w:lang w:val="en-US"/>
-        </w:rPr>
-        <w:t>However, in the rare occasion that we have made an error, a user might see gibberish as Error Message. Something like this:</w:t>
-      </w:r>
-      <w:r>
-        <w:rPr>
-          <w:lang w:val="en-US"/>
-        </w:rPr>
-        <w:br/>
-      </w:r>
-      <w:r>
-        <w:rPr>
-          <w:noProof/>
-        </w:rPr>
-        <w:drawing>
-          <wp:inline distT="0" distB="0" distL="0" distR="0" wp14:anchorId="115E59C7" wp14:editId="10952D8B">
-            <wp:extent cx="5943600" cy="1538605"/>
-            <wp:effectExtent l="0" t="0" r="0" b="4445"/>
-            <wp:docPr id="8" name="Picture 8"/>
-            <wp:cNvGraphicFramePr>
-              <a:graphicFrameLocks xmlns:a="http://schemas.openxmlformats.org/drawingml/2006/main" noChangeAspect="1"/>
-            </wp:cNvGraphicFramePr>
-            <a:graphic xmlns:a="http://schemas.openxmlformats.org/drawingml/2006/main">
-              <a:graphicData uri="http://schemas.openxmlformats.org/drawingml/2006/picture">
-                <pic:pic xmlns:pic="http://schemas.openxmlformats.org/drawingml/2006/picture">
-                  <pic:nvPicPr>
-                    <pic:cNvPr id="1" name=""/>
-                    <pic:cNvPicPr/>
-                  </pic:nvPicPr>
-                  <pic:blipFill>
-                    <a:blip r:embed="rId10"/>
-                    <a:stretch>
-                      <a:fillRect/>
-                    </a:stretch>
-                  </pic:blipFill>
-                  <pic:spPr>
-                    <a:xfrm>
-                      <a:off x="0" y="0"/>
-                      <a:ext cx="5943600" cy="1538605"/>
-                    </a:xfrm>
-                    <a:prstGeom prst="rect">
-                      <a:avLst/>
-                    </a:prstGeom>
-                  </pic:spPr>
-                </pic:pic>
-              </a:graphicData>
-            </a:graphic>
-          </wp:inline>
-        </w:drawing>
-      </w:r>
-    </w:p>
-    <w:p>
-      <w:pPr>
-        <w:rPr>
-          <w:lang w:val="en-US"/>
-        </w:rPr>
-      </w:pPr>
-      <w:r>
-        <w:rPr>
-          <w:lang w:val="en-US"/>
-        </w:rPr>
-        <w:t>As this does not make much sense it means that most likely we have made a mistake. In this case, the user is advised to click on the Error Details button to see more information. This will open the following window:</w:t>
-      </w:r>
-      <w:r>
-        <w:rPr>
-          <w:lang w:val="en-US"/>
-        </w:rPr>
-        <w:br/>
-      </w:r>
-      <w:r>
-        <w:rPr>
-          <w:noProof/>
-        </w:rPr>
-        <w:drawing>
-          <wp:inline distT="0" distB="0" distL="0" distR="0" wp14:anchorId="60A9865A" wp14:editId="0B32E398">
-            <wp:extent cx="6664143" cy="1203960"/>
-            <wp:effectExtent l="0" t="0" r="3810" b="0"/>
-            <wp:docPr id="9" name="Picture 9"/>
             <wp:cNvGraphicFramePr>
               <a:graphicFrameLocks xmlns:a="http://schemas.openxmlformats.org/drawingml/2006/main" noChangeAspect="1"/>
             </wp:cNvGraphicFramePr>
@@ -1757,7 +1924,7 @@
                   <pic:spPr>
                     <a:xfrm>
                       <a:off x="0" y="0"/>
-                      <a:ext cx="6676993" cy="1206281"/>
+                      <a:ext cx="3509964" cy="2845470"/>
                     </a:xfrm>
                     <a:prstGeom prst="rect">
                       <a:avLst/>
@@ -1780,67 +1947,68 @@
         <w:rPr>
           <w:lang w:val="en-US"/>
         </w:rPr>
+        <w:t>Then under Document, for Type, select “Excel 2007 and Higher (*.xlsx)”. Then click Browse to select where to export the table. Finally, hit OK:</w:t>
+      </w:r>
+    </w:p>
+    <w:p>
+      <w:pPr>
+        <w:jc w:val="center"/>
+        <w:rPr>
+          <w:lang w:val="en-US"/>
+        </w:rPr>
+      </w:pPr>
+      <w:r>
+        <w:rPr>
+          <w:noProof/>
+        </w:rPr>
         <w:lastRenderedPageBreak/>
-        <w:t xml:space="preserve">Then, the user is advised to click on Save log file… button which will bring up a window to allow the user to save a log file, which contains some debugging information. Then the user can send this information to the leading developer at </w:t>
-      </w:r>
-      <w:hyperlink r:id="rId12" w:history="1">
-        <w:r>
-          <w:rPr>
-            <w:rStyle w:val="Hyperlink"/>
-            <w:lang w:val="en-US"/>
-          </w:rPr>
-          <w:t>nikbpetrov@gmail.com</w:t>
-        </w:r>
-      </w:hyperlink>
-      <w:r>
-        <w:rPr>
-          <w:lang w:val="en-US"/>
-        </w:rPr>
-        <w:t xml:space="preserve"> so that we can investigate further.</w:t>
-      </w:r>
-    </w:p>
-    <w:p>
-      <w:pPr>
-        <w:rPr>
-          <w:lang w:val="en-US"/>
-        </w:rPr>
-      </w:pPr>
-      <w:r>
-        <w:rPr>
-          <w:lang w:val="en-US"/>
-        </w:rPr>
-        <w:t>Notably, if your input file contains a lot of columns that are not used in the calculations, they will NOT be included in this log file to ensure the privacy of your data. Before sending this file, the user is advised to check it.</w:t>
+        <w:drawing>
+          <wp:inline distT="0" distB="0" distL="0" distR="0" wp14:anchorId="10713D71" wp14:editId="7A9651DA">
+            <wp:extent cx="4403104" cy="3802380"/>
+            <wp:effectExtent l="0" t="0" r="0" b="7620"/>
+            <wp:docPr id="7" name="Picture 7"/>
+            <wp:cNvGraphicFramePr>
+              <a:graphicFrameLocks xmlns:a="http://schemas.openxmlformats.org/drawingml/2006/main" noChangeAspect="1"/>
+            </wp:cNvGraphicFramePr>
+            <a:graphic xmlns:a="http://schemas.openxmlformats.org/drawingml/2006/main">
+              <a:graphicData uri="http://schemas.openxmlformats.org/drawingml/2006/picture">
+                <pic:pic xmlns:pic="http://schemas.openxmlformats.org/drawingml/2006/picture">
+                  <pic:nvPicPr>
+                    <pic:cNvPr id="1" name=""/>
+                    <pic:cNvPicPr/>
+                  </pic:nvPicPr>
+                  <pic:blipFill>
+                    <a:blip r:embed="rId12"/>
+                    <a:stretch>
+                      <a:fillRect/>
+                    </a:stretch>
+                  </pic:blipFill>
+                  <pic:spPr>
+                    <a:xfrm>
+                      <a:off x="0" y="0"/>
+                      <a:ext cx="4439782" cy="3834054"/>
+                    </a:xfrm>
+                    <a:prstGeom prst="rect">
+                      <a:avLst/>
+                    </a:prstGeom>
+                  </pic:spPr>
+                </pic:pic>
+              </a:graphicData>
+            </a:graphic>
+          </wp:inline>
+        </w:drawing>
       </w:r>
     </w:p>
     <w:p>
       <w:pPr>
         <w:pStyle w:val="Heading1"/>
-        <w:rPr>
-          <w:lang w:val="en-US"/>
-        </w:rPr>
-      </w:pPr>
-      <w:bookmarkStart w:id="8" w:name="_Toc46249953"/>
-      <w:r>
-        <w:rPr>
-          <w:lang w:val="en-US"/>
-        </w:rPr>
-        <w:t>Calculations</w:t>
-      </w:r>
+      </w:pPr>
+      <w:bookmarkStart w:id="7" w:name="_Toc31985474"/>
+      <w:bookmarkStart w:id="8" w:name="_Downloading_error_details"/>
+      <w:bookmarkStart w:id="9" w:name="_Toc46298325"/>
       <w:bookmarkEnd w:id="8"/>
-    </w:p>
-    <w:p>
-      <w:pPr>
-        <w:pStyle w:val="Heading2"/>
-        <w:rPr>
-          <w:lang w:val="en-US"/>
-        </w:rPr>
-      </w:pPr>
-      <w:bookmarkStart w:id="9" w:name="_Toc46249954"/>
-      <w:r>
-        <w:rPr>
-          <w:lang w:val="en-US"/>
-        </w:rPr>
-        <w:t>Correlations</w:t>
+      <w:r>
+        <w:t>Downloading error details</w:t>
       </w:r>
       <w:bookmarkEnd w:id="9"/>
     </w:p>
@@ -1854,394 +2022,155 @@
         <w:rPr>
           <w:lang w:val="en-US"/>
         </w:rPr>
-        <w:t xml:space="preserve">Correlations coefficients are calculated by omitting missing data pairwise and then applying either </w:t>
-      </w:r>
-      <w:proofErr w:type="spellStart"/>
-      <w:r>
-        <w:rPr>
-          <w:lang w:val="en-US"/>
-        </w:rPr>
-        <w:t>pearsonr</w:t>
-      </w:r>
-      <w:proofErr w:type="spellEnd"/>
-      <w:r>
-        <w:rPr>
-          <w:lang w:val="en-US"/>
-        </w:rPr>
-        <w:t xml:space="preserve">, </w:t>
-      </w:r>
-      <w:proofErr w:type="spellStart"/>
-      <w:r>
-        <w:rPr>
-          <w:lang w:val="en-US"/>
-        </w:rPr>
-        <w:t>spearmanr</w:t>
-      </w:r>
-      <w:proofErr w:type="spellEnd"/>
-      <w:r>
-        <w:rPr>
-          <w:lang w:val="en-US"/>
-        </w:rPr>
-        <w:t xml:space="preserve"> or </w:t>
-      </w:r>
-      <w:proofErr w:type="spellStart"/>
-      <w:r>
-        <w:rPr>
-          <w:lang w:val="en-US"/>
-        </w:rPr>
-        <w:t>kendalltau</w:t>
-      </w:r>
-      <w:proofErr w:type="spellEnd"/>
-      <w:r>
-        <w:rPr>
-          <w:lang w:val="en-US"/>
-        </w:rPr>
-        <w:t xml:space="preserve"> functions from </w:t>
-      </w:r>
-      <w:proofErr w:type="spellStart"/>
-      <w:proofErr w:type="gramStart"/>
-      <w:r>
-        <w:rPr>
-          <w:lang w:val="en-US"/>
-        </w:rPr>
-        <w:t>scipy.stats</w:t>
-      </w:r>
-      <w:proofErr w:type="spellEnd"/>
-      <w:proofErr w:type="gramEnd"/>
-    </w:p>
-    <w:p>
-      <w:pPr>
-        <w:rPr>
-          <w:lang w:val="en-US"/>
-        </w:rPr>
-      </w:pPr>
-      <w:r>
-        <w:rPr>
-          <w:lang w:val="en-US"/>
-        </w:rPr>
-        <w:t xml:space="preserve">Note: spearman and </w:t>
-      </w:r>
-      <w:proofErr w:type="spellStart"/>
-      <w:r>
-        <w:rPr>
-          <w:lang w:val="en-US"/>
-        </w:rPr>
-        <w:t>kendall</w:t>
-      </w:r>
-      <w:proofErr w:type="spellEnd"/>
-      <w:r>
-        <w:rPr>
-          <w:lang w:val="en-US"/>
-        </w:rPr>
-        <w:t xml:space="preserve"> have an available argument </w:t>
-      </w:r>
-      <w:proofErr w:type="spellStart"/>
-      <w:r>
-        <w:rPr>
-          <w:i/>
-          <w:iCs/>
-          <w:lang w:val="en-US"/>
-        </w:rPr>
-        <w:t>nan_policy</w:t>
-      </w:r>
-      <w:proofErr w:type="spellEnd"/>
-      <w:r>
-        <w:rPr>
-          <w:i/>
-          <w:iCs/>
-          <w:lang w:val="en-US"/>
-        </w:rPr>
-        <w:t>=omit</w:t>
-      </w:r>
-      <w:r>
-        <w:rPr>
-          <w:lang w:val="en-US"/>
-        </w:rPr>
-        <w:t xml:space="preserve"> which handles the omission of missing data but </w:t>
-      </w:r>
-      <w:proofErr w:type="spellStart"/>
-      <w:r>
-        <w:rPr>
-          <w:lang w:val="en-US"/>
-        </w:rPr>
-        <w:t>pearson</w:t>
-      </w:r>
-      <w:proofErr w:type="spellEnd"/>
-      <w:r>
-        <w:rPr>
-          <w:lang w:val="en-US"/>
-        </w:rPr>
-        <w:t xml:space="preserve"> does not, so a custom algorithm is used in MAPAS that mimics the </w:t>
-      </w:r>
-      <w:proofErr w:type="spellStart"/>
-      <w:r>
-        <w:rPr>
-          <w:lang w:val="en-US"/>
-        </w:rPr>
-        <w:t>behaviour</w:t>
-      </w:r>
-      <w:proofErr w:type="spellEnd"/>
-      <w:r>
-        <w:rPr>
-          <w:lang w:val="en-US"/>
-        </w:rPr>
-        <w:t xml:space="preserve"> of the </w:t>
-      </w:r>
-      <w:proofErr w:type="spellStart"/>
-      <w:r>
-        <w:rPr>
-          <w:i/>
-          <w:iCs/>
-          <w:lang w:val="en-US"/>
-        </w:rPr>
-        <w:t>nan_policy</w:t>
-      </w:r>
-      <w:proofErr w:type="spellEnd"/>
-      <w:r>
-        <w:rPr>
-          <w:i/>
-          <w:iCs/>
-          <w:lang w:val="en-US"/>
-        </w:rPr>
-        <w:t>=omit</w:t>
-      </w:r>
-      <w:r>
-        <w:rPr>
-          <w:lang w:val="en-US"/>
-        </w:rPr>
-        <w:t xml:space="preserve"> argument. See </w:t>
-      </w:r>
-      <w:hyperlink r:id="rId13" w:history="1">
-        <w:r>
-          <w:rPr>
-            <w:rStyle w:val="Hyperlink"/>
-            <w:lang w:val="en-US"/>
-          </w:rPr>
-          <w:t>https://stackoverflow.com/questions/38894488/dropping-nan-with-pearsons-r-in-scipy-pandas</w:t>
-        </w:r>
-      </w:hyperlink>
-      <w:r>
-        <w:rPr>
-          <w:lang w:val="en-US"/>
-        </w:rPr>
-        <w:t xml:space="preserve"> for more information on this.</w:t>
-      </w:r>
-    </w:p>
-    <w:p>
-      <w:pPr>
-        <w:rPr>
-          <w:lang w:val="en-US"/>
-        </w:rPr>
-      </w:pPr>
-      <w:r>
-        <w:rPr>
-          <w:lang w:val="en-US"/>
-        </w:rPr>
-        <w:t xml:space="preserve">Confidence intervals are calculated within MAPAS and output the 95% interval. They require a minimum of 4 observations. Algorithm is based on </w:t>
-      </w:r>
-      <w:hyperlink r:id="rId14" w:history="1">
-        <w:r>
-          <w:rPr>
-            <w:rStyle w:val="Hyperlink"/>
-            <w:lang w:val="en-US"/>
-          </w:rPr>
-          <w:t>https://zhiyzuo.github.io/Pearson-Correlation-CI-in-Python/</w:t>
-        </w:r>
-      </w:hyperlink>
-    </w:p>
-    <w:p>
-      <w:pPr>
-        <w:pStyle w:val="Heading2"/>
-        <w:rPr>
-          <w:lang w:val="en-US"/>
-        </w:rPr>
-      </w:pPr>
-      <w:bookmarkStart w:id="10" w:name="_Toc46249955"/>
-      <w:r>
-        <w:rPr>
-          <w:lang w:val="en-US"/>
-        </w:rPr>
-        <w:t>Multiple regression</w:t>
-      </w:r>
-      <w:bookmarkEnd w:id="10"/>
-    </w:p>
-    <w:p>
-      <w:pPr>
-        <w:rPr>
-          <w:lang w:val="en-US"/>
-        </w:rPr>
-      </w:pPr>
-      <w:r>
-        <w:rPr>
-          <w:lang w:val="en-US"/>
-        </w:rPr>
-        <w:t>The m</w:t>
-      </w:r>
-      <w:r>
-        <w:rPr>
-          <w:lang w:val="en-US"/>
-        </w:rPr>
-        <w:t xml:space="preserve">odel is built via the </w:t>
-      </w:r>
-      <w:proofErr w:type="spellStart"/>
-      <w:r>
-        <w:rPr>
-          <w:lang w:val="en-US"/>
-        </w:rPr>
-        <w:t>statsmodels</w:t>
-      </w:r>
-      <w:proofErr w:type="spellEnd"/>
-      <w:r>
-        <w:rPr>
-          <w:lang w:val="en-US"/>
-        </w:rPr>
-        <w:t xml:space="preserve"> OLS function. To get beta values, the data are transformed to z values after which the same OLS function is applied.</w:t>
-      </w:r>
-    </w:p>
-    <w:p>
-      <w:pPr>
-        <w:pStyle w:val="Heading2"/>
-        <w:rPr>
-          <w:lang w:val="en-US"/>
-        </w:rPr>
-      </w:pPr>
-      <w:bookmarkStart w:id="11" w:name="_Toc46249956"/>
-      <w:r>
-        <w:rPr>
-          <w:lang w:val="en-US"/>
-        </w:rPr>
-        <w:t>T-tests</w:t>
-      </w:r>
-      <w:bookmarkEnd w:id="11"/>
-    </w:p>
-    <w:p>
-      <w:pPr>
-        <w:pStyle w:val="Heading3"/>
-        <w:rPr>
-          <w:lang w:val="en-US"/>
-        </w:rPr>
-      </w:pPr>
-      <w:bookmarkStart w:id="12" w:name="_Toc46249957"/>
-      <w:r>
-        <w:rPr>
-          <w:lang w:val="en-US"/>
-        </w:rPr>
-        <w:t>Raw input</w:t>
-      </w:r>
-      <w:bookmarkEnd w:id="12"/>
-    </w:p>
-    <w:p>
-      <w:pPr>
-        <w:rPr>
-          <w:lang w:val="en-US"/>
-        </w:rPr>
-      </w:pPr>
-      <w:r>
-        <w:rPr>
-          <w:lang w:val="en-US"/>
-        </w:rPr>
-        <w:t xml:space="preserve">The </w:t>
-      </w:r>
-      <w:proofErr w:type="spellStart"/>
-      <w:r>
-        <w:rPr>
-          <w:i/>
-          <w:iCs/>
-          <w:lang w:val="en-US"/>
-        </w:rPr>
-        <w:t>researchpy</w:t>
-      </w:r>
-      <w:proofErr w:type="spellEnd"/>
-      <w:r>
-        <w:rPr>
-          <w:i/>
-          <w:iCs/>
-          <w:lang w:val="en-US"/>
-        </w:rPr>
-        <w:t xml:space="preserve"> </w:t>
-      </w:r>
-      <w:r>
-        <w:rPr>
-          <w:lang w:val="en-US"/>
-        </w:rPr>
-        <w:t xml:space="preserve">library is used – documentation here. For independent samples t-test, equality of variance is calculated via the </w:t>
-      </w:r>
-      <w:proofErr w:type="spellStart"/>
-      <w:r>
-        <w:rPr>
-          <w:lang w:val="en-US"/>
-        </w:rPr>
-        <w:t>levene</w:t>
-      </w:r>
-      <w:proofErr w:type="spellEnd"/>
-      <w:r>
-        <w:rPr>
-          <w:lang w:val="en-US"/>
-        </w:rPr>
-        <w:t xml:space="preserve"> function of the </w:t>
-      </w:r>
-      <w:proofErr w:type="spellStart"/>
-      <w:proofErr w:type="gramStart"/>
-      <w:r>
-        <w:rPr>
-          <w:lang w:val="en-US"/>
-        </w:rPr>
-        <w:t>scipy.stats</w:t>
-      </w:r>
-      <w:proofErr w:type="spellEnd"/>
-      <w:proofErr w:type="gramEnd"/>
-      <w:r>
-        <w:rPr>
-          <w:lang w:val="en-US"/>
-        </w:rPr>
-        <w:t xml:space="preserve"> library by dropping any missing data from either pairwise comparison. For paired samples t-test, equality of variance is always assumed to be True.</w:t>
-      </w:r>
-    </w:p>
-    <w:p>
-      <w:pPr>
-        <w:pStyle w:val="Heading3"/>
-        <w:rPr>
-          <w:lang w:val="en-US"/>
-        </w:rPr>
-      </w:pPr>
-      <w:bookmarkStart w:id="13" w:name="_Toc46249958"/>
-      <w:r>
-        <w:rPr>
-          <w:lang w:val="en-US"/>
-        </w:rPr>
-        <w:t>Summary data</w:t>
-      </w:r>
-      <w:bookmarkEnd w:id="13"/>
-    </w:p>
-    <w:p>
-      <w:pPr>
-        <w:rPr>
-          <w:lang w:val="en-US"/>
-        </w:rPr>
-      </w:pPr>
-      <w:r>
-        <w:rPr>
-          <w:lang w:val="en-US"/>
-        </w:rPr>
-        <w:t>Degrees of freedom are calculated as the sum of the two group sizes minus 2, if equality of variance is assumed and if not, then the following formula is used:</w:t>
-      </w:r>
-    </w:p>
-    <w:p>
-      <w:pPr>
-        <w:jc w:val="center"/>
-        <w:rPr>
-          <w:lang w:val="en-US"/>
-        </w:rPr>
-      </w:pPr>
+        <w:t>Sometimes if something goes wrong, you will get an error message. Most of the time this error message will make sense. For example, in this case the user has not specified an output file:</w:t>
+      </w:r>
+      <w:r>
+        <w:rPr>
+          <w:lang w:val="en-US"/>
+        </w:rPr>
+        <w:br/>
+      </w:r>
       <w:r>
         <w:rPr>
           <w:noProof/>
         </w:rPr>
         <w:drawing>
-          <wp:inline distT="0" distB="0" distL="0" distR="0" wp14:anchorId="6C6065D8" wp14:editId="5B3F31AF">
-            <wp:extent cx="1531620" cy="898719"/>
+          <wp:inline distT="0" distB="0" distL="0" distR="0" wp14:anchorId="1A89CB37" wp14:editId="3345AB5D">
+            <wp:extent cx="5943600" cy="1586865"/>
             <wp:effectExtent l="0" t="0" r="0" b="0"/>
-            <wp:docPr id="1" name="Picture 1"/>
+            <wp:docPr id="2" name="Picture 2"/>
+            <wp:cNvGraphicFramePr>
+              <a:graphicFrameLocks xmlns:a="http://schemas.openxmlformats.org/drawingml/2006/main" noChangeAspect="1"/>
+            </wp:cNvGraphicFramePr>
+            <a:graphic xmlns:a="http://schemas.openxmlformats.org/drawingml/2006/main">
+              <a:graphicData uri="http://schemas.openxmlformats.org/drawingml/2006/picture">
+                <pic:pic xmlns:pic="http://schemas.openxmlformats.org/drawingml/2006/picture">
+                  <pic:nvPicPr>
+                    <pic:cNvPr id="1" name=""/>
+                    <pic:cNvPicPr/>
+                  </pic:nvPicPr>
+                  <pic:blipFill>
+                    <a:blip r:embed="rId13"/>
+                    <a:stretch>
+                      <a:fillRect/>
+                    </a:stretch>
+                  </pic:blipFill>
+                  <pic:spPr>
+                    <a:xfrm>
+                      <a:off x="0" y="0"/>
+                      <a:ext cx="5943600" cy="1586865"/>
+                    </a:xfrm>
+                    <a:prstGeom prst="rect">
+                      <a:avLst/>
+                    </a:prstGeom>
+                  </pic:spPr>
+                </pic:pic>
+              </a:graphicData>
+            </a:graphic>
+          </wp:inline>
+        </w:drawing>
+      </w:r>
+    </w:p>
+    <w:p>
+      <w:pPr>
+        <w:rPr>
+          <w:lang w:val="en-US"/>
+        </w:rPr>
+      </w:pPr>
+      <w:r>
+        <w:rPr>
+          <w:lang w:val="en-US"/>
+        </w:rPr>
+        <w:t>In this case all the user needs to do is close this message and specify an output file and everything will run smoothly.</w:t>
+      </w:r>
+    </w:p>
+    <w:p>
+      <w:pPr>
+        <w:rPr>
+          <w:lang w:val="en-US"/>
+        </w:rPr>
+      </w:pPr>
+      <w:r>
+        <w:rPr>
+          <w:lang w:val="en-US"/>
+        </w:rPr>
+        <w:lastRenderedPageBreak/>
+        <w:t>However, in the rare occasion that we have made an error, a user might see gibberish as Error Message. Something like this:</w:t>
+      </w:r>
+      <w:r>
+        <w:rPr>
+          <w:lang w:val="en-US"/>
+        </w:rPr>
+        <w:br/>
+      </w:r>
+      <w:r>
+        <w:rPr>
+          <w:noProof/>
+        </w:rPr>
+        <w:drawing>
+          <wp:inline distT="0" distB="0" distL="0" distR="0" wp14:anchorId="12CBD2F9" wp14:editId="3069592C">
+            <wp:extent cx="5943600" cy="1538605"/>
+            <wp:effectExtent l="0" t="0" r="0" b="4445"/>
+            <wp:docPr id="8" name="Picture 8"/>
+            <wp:cNvGraphicFramePr>
+              <a:graphicFrameLocks xmlns:a="http://schemas.openxmlformats.org/drawingml/2006/main" noChangeAspect="1"/>
+            </wp:cNvGraphicFramePr>
+            <a:graphic xmlns:a="http://schemas.openxmlformats.org/drawingml/2006/main">
+              <a:graphicData uri="http://schemas.openxmlformats.org/drawingml/2006/picture">
+                <pic:pic xmlns:pic="http://schemas.openxmlformats.org/drawingml/2006/picture">
+                  <pic:nvPicPr>
+                    <pic:cNvPr id="1" name=""/>
+                    <pic:cNvPicPr/>
+                  </pic:nvPicPr>
+                  <pic:blipFill>
+                    <a:blip r:embed="rId14"/>
+                    <a:stretch>
+                      <a:fillRect/>
+                    </a:stretch>
+                  </pic:blipFill>
+                  <pic:spPr>
+                    <a:xfrm>
+                      <a:off x="0" y="0"/>
+                      <a:ext cx="5943600" cy="1538605"/>
+                    </a:xfrm>
+                    <a:prstGeom prst="rect">
+                      <a:avLst/>
+                    </a:prstGeom>
+                  </pic:spPr>
+                </pic:pic>
+              </a:graphicData>
+            </a:graphic>
+          </wp:inline>
+        </w:drawing>
+      </w:r>
+    </w:p>
+    <w:p>
+      <w:pPr>
+        <w:rPr>
+          <w:lang w:val="en-US"/>
+        </w:rPr>
+      </w:pPr>
+      <w:r>
+        <w:rPr>
+          <w:lang w:val="en-US"/>
+        </w:rPr>
+        <w:t>As this does not make much sense it means that most likely we have made a mistake. In this case, the user is advised to click on the Error Details button to see more information. This will open the following window:</w:t>
+      </w:r>
+      <w:r>
+        <w:rPr>
+          <w:lang w:val="en-US"/>
+        </w:rPr>
+        <w:br/>
+      </w:r>
+      <w:r>
+        <w:rPr>
+          <w:noProof/>
+        </w:rPr>
+        <w:drawing>
+          <wp:inline distT="0" distB="0" distL="0" distR="0" wp14:anchorId="548EC819" wp14:editId="049F3C21">
+            <wp:extent cx="6664143" cy="1203960"/>
+            <wp:effectExtent l="0" t="0" r="3810" b="0"/>
+            <wp:docPr id="9" name="Picture 9"/>
             <wp:cNvGraphicFramePr>
               <a:graphicFrameLocks xmlns:a="http://schemas.openxmlformats.org/drawingml/2006/main" noChangeAspect="1"/>
             </wp:cNvGraphicFramePr>
@@ -2261,6 +2190,536 @@
                   <pic:spPr>
                     <a:xfrm>
                       <a:off x="0" y="0"/>
+                      <a:ext cx="6676993" cy="1206281"/>
+                    </a:xfrm>
+                    <a:prstGeom prst="rect">
+                      <a:avLst/>
+                    </a:prstGeom>
+                  </pic:spPr>
+                </pic:pic>
+              </a:graphicData>
+            </a:graphic>
+          </wp:inline>
+        </w:drawing>
+      </w:r>
+    </w:p>
+    <w:p>
+      <w:pPr>
+        <w:rPr>
+          <w:lang w:val="en-US"/>
+        </w:rPr>
+      </w:pPr>
+      <w:r>
+        <w:rPr>
+          <w:lang w:val="en-US"/>
+        </w:rPr>
+        <w:t xml:space="preserve">Then, the user is advised to click on Save log file… button which will bring up a window to allow the user to save a log file, which contains some debugging information. Then the user can send this information to the leading developer at </w:t>
+      </w:r>
+      <w:hyperlink r:id="rId16" w:history="1">
+        <w:r>
+          <w:rPr>
+            <w:rStyle w:val="Hyperlink"/>
+            <w:lang w:val="en-US"/>
+          </w:rPr>
+          <w:t>nikbpetrov@gmail.com</w:t>
+        </w:r>
+      </w:hyperlink>
+      <w:r>
+        <w:rPr>
+          <w:lang w:val="en-US"/>
+        </w:rPr>
+        <w:t xml:space="preserve"> so that we can investigate further.</w:t>
+      </w:r>
+    </w:p>
+    <w:p>
+      <w:pPr>
+        <w:rPr>
+          <w:lang w:val="en-US"/>
+        </w:rPr>
+      </w:pPr>
+      <w:r>
+        <w:rPr>
+          <w:lang w:val="en-US"/>
+        </w:rPr>
+        <w:t>Notably, if your input file contains a lot of columns that are not used in the calculations, they will NOT be included in this log file to ensure the privacy of your data. Before sending this file, the user is advised to check it.</w:t>
+      </w:r>
+    </w:p>
+    <w:p>
+      <w:pPr>
+        <w:pStyle w:val="Heading1"/>
+      </w:pPr>
+      <w:bookmarkStart w:id="10" w:name="_Toc46298326"/>
+      <w:r>
+        <w:t>Calculations</w:t>
+      </w:r>
+      <w:bookmarkEnd w:id="10"/>
+    </w:p>
+    <w:p>
+      <w:pPr>
+        <w:pStyle w:val="Heading2"/>
+      </w:pPr>
+      <w:bookmarkStart w:id="11" w:name="_Toc46298327"/>
+      <w:r>
+        <w:t>Correlations</w:t>
+      </w:r>
+      <w:bookmarkEnd w:id="11"/>
+    </w:p>
+    <w:p>
+      <w:pPr>
+        <w:rPr>
+          <w:lang w:val="en-US"/>
+        </w:rPr>
+      </w:pPr>
+      <w:r>
+        <w:rPr>
+          <w:lang w:val="en-US"/>
+        </w:rPr>
+        <w:t xml:space="preserve">Correlations coefficients are calculated by omitting missing data pairwise and then applying either </w:t>
+      </w:r>
+      <w:hyperlink r:id="rId17" w:history="1">
+        <w:proofErr w:type="spellStart"/>
+        <w:r>
+          <w:rPr>
+            <w:rStyle w:val="Hyperlink"/>
+            <w:i/>
+            <w:iCs/>
+            <w:lang w:val="en-US"/>
+          </w:rPr>
+          <w:t>pearsonr</w:t>
+        </w:r>
+        <w:proofErr w:type="spellEnd"/>
+      </w:hyperlink>
+      <w:r>
+        <w:rPr>
+          <w:lang w:val="en-US"/>
+        </w:rPr>
+        <w:t xml:space="preserve">, </w:t>
+      </w:r>
+      <w:hyperlink r:id="rId18" w:anchor="scipy.stats.spearmanr" w:history="1">
+        <w:proofErr w:type="spellStart"/>
+        <w:r>
+          <w:rPr>
+            <w:rStyle w:val="Hyperlink"/>
+            <w:i/>
+            <w:iCs/>
+            <w:lang w:val="en-US"/>
+          </w:rPr>
+          <w:t>spearmanr</w:t>
+        </w:r>
+        <w:proofErr w:type="spellEnd"/>
+      </w:hyperlink>
+      <w:r>
+        <w:rPr>
+          <w:lang w:val="en-US"/>
+        </w:rPr>
+        <w:t xml:space="preserve"> or </w:t>
+      </w:r>
+      <w:hyperlink r:id="rId19" w:anchor="scipy.stats.kendalltau" w:history="1">
+        <w:proofErr w:type="spellStart"/>
+        <w:r>
+          <w:rPr>
+            <w:rStyle w:val="Hyperlink"/>
+            <w:i/>
+            <w:iCs/>
+            <w:lang w:val="en-US"/>
+          </w:rPr>
+          <w:t>kendalltau</w:t>
+        </w:r>
+        <w:proofErr w:type="spellEnd"/>
+      </w:hyperlink>
+      <w:r>
+        <w:rPr>
+          <w:lang w:val="en-US"/>
+        </w:rPr>
+        <w:t xml:space="preserve"> functions from </w:t>
+      </w:r>
+      <w:proofErr w:type="spellStart"/>
+      <w:r>
+        <w:rPr>
+          <w:i/>
+          <w:iCs/>
+          <w:lang w:val="en-US"/>
+        </w:rPr>
+        <w:t>scipy</w:t>
+      </w:r>
+      <w:proofErr w:type="spellEnd"/>
+      <w:r>
+        <w:rPr>
+          <w:lang w:val="en-US"/>
+        </w:rPr>
+        <w:t xml:space="preserve"> library. </w:t>
+      </w:r>
+    </w:p>
+    <w:p>
+      <w:pPr>
+        <w:rPr>
+          <w:lang w:val="en-US"/>
+        </w:rPr>
+      </w:pPr>
+      <w:r>
+        <w:rPr>
+          <w:lang w:val="en-US"/>
+        </w:rPr>
+        <w:t xml:space="preserve">Note: spearman and </w:t>
+      </w:r>
+      <w:proofErr w:type="spellStart"/>
+      <w:r>
+        <w:rPr>
+          <w:lang w:val="en-US"/>
+        </w:rPr>
+        <w:t>kendall</w:t>
+      </w:r>
+      <w:proofErr w:type="spellEnd"/>
+      <w:r>
+        <w:rPr>
+          <w:lang w:val="en-US"/>
+        </w:rPr>
+        <w:t xml:space="preserve"> have an available argument </w:t>
+      </w:r>
+      <w:proofErr w:type="spellStart"/>
+      <w:r>
+        <w:rPr>
+          <w:i/>
+          <w:iCs/>
+          <w:lang w:val="en-US"/>
+        </w:rPr>
+        <w:t>nan_policy</w:t>
+      </w:r>
+      <w:proofErr w:type="spellEnd"/>
+      <w:r>
+        <w:rPr>
+          <w:i/>
+          <w:iCs/>
+          <w:lang w:val="en-US"/>
+        </w:rPr>
+        <w:t>=omit</w:t>
+      </w:r>
+      <w:r>
+        <w:rPr>
+          <w:lang w:val="en-US"/>
+        </w:rPr>
+        <w:t xml:space="preserve"> which handles the omission of missing data but </w:t>
+      </w:r>
+      <w:proofErr w:type="spellStart"/>
+      <w:r>
+        <w:rPr>
+          <w:lang w:val="en-US"/>
+        </w:rPr>
+        <w:t>pearson</w:t>
+      </w:r>
+      <w:proofErr w:type="spellEnd"/>
+      <w:r>
+        <w:rPr>
+          <w:lang w:val="en-US"/>
+        </w:rPr>
+        <w:t xml:space="preserve"> does not, so a custom algorithm is used in MAPAS that mimics the </w:t>
+      </w:r>
+      <w:proofErr w:type="spellStart"/>
+      <w:r>
+        <w:rPr>
+          <w:lang w:val="en-US"/>
+        </w:rPr>
+        <w:t>behaviour</w:t>
+      </w:r>
+      <w:proofErr w:type="spellEnd"/>
+      <w:r>
+        <w:rPr>
+          <w:lang w:val="en-US"/>
+        </w:rPr>
+        <w:t xml:space="preserve"> of the </w:t>
+      </w:r>
+      <w:proofErr w:type="spellStart"/>
+      <w:r>
+        <w:rPr>
+          <w:i/>
+          <w:iCs/>
+          <w:lang w:val="en-US"/>
+        </w:rPr>
+        <w:t>nan_policy</w:t>
+      </w:r>
+      <w:proofErr w:type="spellEnd"/>
+      <w:r>
+        <w:rPr>
+          <w:i/>
+          <w:iCs/>
+          <w:lang w:val="en-US"/>
+        </w:rPr>
+        <w:t>=omit</w:t>
+      </w:r>
+      <w:r>
+        <w:rPr>
+          <w:lang w:val="en-US"/>
+        </w:rPr>
+        <w:t xml:space="preserve"> argument. See </w:t>
+      </w:r>
+      <w:hyperlink r:id="rId20" w:history="1">
+        <w:r>
+          <w:rPr>
+            <w:rStyle w:val="Hyperlink"/>
+            <w:lang w:val="en-US"/>
+          </w:rPr>
+          <w:t>here</w:t>
+        </w:r>
+      </w:hyperlink>
+      <w:r>
+        <w:rPr>
+          <w:lang w:val="en-US"/>
+        </w:rPr>
+        <w:t xml:space="preserve"> for more information on this.</w:t>
+      </w:r>
+    </w:p>
+    <w:p>
+      <w:pPr>
+        <w:rPr>
+          <w:lang w:val="en-US"/>
+        </w:rPr>
+      </w:pPr>
+      <w:r>
+        <w:rPr>
+          <w:lang w:val="en-US"/>
+        </w:rPr>
+        <w:t>Confidence intervals are calculated within MAPAS and output the 95% interval. They require a minimum of 4 observations. Algorithm</w:t>
+      </w:r>
+      <w:r>
+        <w:rPr>
+          <w:lang w:val="en-US"/>
+        </w:rPr>
+        <w:t xml:space="preserve"> credits </w:t>
+      </w:r>
+      <w:hyperlink r:id="rId21" w:history="1">
+        <w:r>
+          <w:rPr>
+            <w:rStyle w:val="Hyperlink"/>
+            <w:lang w:val="en-US"/>
+          </w:rPr>
+          <w:t>here</w:t>
+        </w:r>
+      </w:hyperlink>
+      <w:r>
+        <w:rPr>
+          <w:lang w:val="en-US"/>
+        </w:rPr>
+        <w:t>.</w:t>
+      </w:r>
+    </w:p>
+    <w:p>
+      <w:pPr>
+        <w:pStyle w:val="Heading2"/>
+      </w:pPr>
+      <w:bookmarkStart w:id="12" w:name="_Toc46298328"/>
+      <w:r>
+        <w:lastRenderedPageBreak/>
+        <w:t>Multiple regression</w:t>
+      </w:r>
+      <w:bookmarkEnd w:id="12"/>
+    </w:p>
+    <w:p>
+      <w:pPr>
+        <w:rPr>
+          <w:lang w:val="en-US"/>
+        </w:rPr>
+      </w:pPr>
+      <w:r>
+        <w:rPr>
+          <w:lang w:val="en-US"/>
+        </w:rPr>
+        <w:t xml:space="preserve">The model is built via the </w:t>
+      </w:r>
+      <w:proofErr w:type="spellStart"/>
+      <w:r>
+        <w:rPr>
+          <w:i/>
+          <w:iCs/>
+          <w:lang w:val="en-US"/>
+        </w:rPr>
+        <w:t>statsmodels</w:t>
+      </w:r>
+      <w:proofErr w:type="spellEnd"/>
+      <w:r>
+        <w:rPr>
+          <w:lang w:val="en-US"/>
+        </w:rPr>
+        <w:t xml:space="preserve"> </w:t>
+      </w:r>
+      <w:hyperlink r:id="rId22" w:history="1">
+        <w:r>
+          <w:rPr>
+            <w:rStyle w:val="Hyperlink"/>
+            <w:lang w:val="en-US"/>
+          </w:rPr>
+          <w:t>OLS</w:t>
+        </w:r>
+      </w:hyperlink>
+      <w:r>
+        <w:rPr>
+          <w:lang w:val="en-US"/>
+        </w:rPr>
+        <w:t xml:space="preserve"> function. To get beta values, the data are transformed to z values after which the same OLS function is applied.</w:t>
+      </w:r>
+    </w:p>
+    <w:p>
+      <w:pPr>
+        <w:pStyle w:val="Heading2"/>
+      </w:pPr>
+      <w:bookmarkStart w:id="13" w:name="_Toc46298329"/>
+      <w:r>
+        <w:t>T-tests</w:t>
+      </w:r>
+      <w:bookmarkEnd w:id="13"/>
+    </w:p>
+    <w:p>
+      <w:pPr>
+        <w:pStyle w:val="Heading3"/>
+      </w:pPr>
+      <w:bookmarkStart w:id="14" w:name="_Toc46298330"/>
+      <w:r>
+        <w:t>Raw input</w:t>
+      </w:r>
+      <w:bookmarkEnd w:id="14"/>
+    </w:p>
+    <w:p>
+      <w:pPr>
+        <w:rPr>
+          <w:lang w:val="en-US"/>
+        </w:rPr>
+      </w:pPr>
+      <w:r>
+        <w:rPr>
+          <w:lang w:val="en-US"/>
+        </w:rPr>
+        <w:t xml:space="preserve">The </w:t>
+      </w:r>
+      <w:proofErr w:type="spellStart"/>
+      <w:r>
+        <w:rPr>
+          <w:i/>
+          <w:iCs/>
+          <w:lang w:val="en-US"/>
+        </w:rPr>
+        <w:t>researchpy</w:t>
+      </w:r>
+      <w:proofErr w:type="spellEnd"/>
+      <w:r>
+        <w:rPr>
+          <w:i/>
+          <w:iCs/>
+          <w:lang w:val="en-US"/>
+        </w:rPr>
+        <w:t xml:space="preserve"> </w:t>
+      </w:r>
+      <w:r>
+        <w:rPr>
+          <w:lang w:val="en-US"/>
+        </w:rPr>
+        <w:t xml:space="preserve">library is used – documentation </w:t>
+      </w:r>
+      <w:hyperlink r:id="rId23" w:history="1">
+        <w:r>
+          <w:rPr>
+            <w:rStyle w:val="Hyperlink"/>
+            <w:lang w:val="en-US"/>
+          </w:rPr>
+          <w:t>here</w:t>
+        </w:r>
+      </w:hyperlink>
+      <w:r>
+        <w:rPr>
+          <w:lang w:val="en-US"/>
+        </w:rPr>
+        <w:t xml:space="preserve">. For independent samples t-test, equality of variance is calculated via the </w:t>
+      </w:r>
+      <w:hyperlink r:id="rId24" w:history="1">
+        <w:proofErr w:type="spellStart"/>
+        <w:r>
+          <w:rPr>
+            <w:rStyle w:val="Hyperlink"/>
+            <w:i/>
+            <w:iCs/>
+            <w:lang w:val="en-US"/>
+          </w:rPr>
+          <w:t>levene</w:t>
+        </w:r>
+        <w:proofErr w:type="spellEnd"/>
+      </w:hyperlink>
+      <w:r>
+        <w:rPr>
+          <w:lang w:val="en-US"/>
+        </w:rPr>
+        <w:t xml:space="preserve"> function of the </w:t>
+      </w:r>
+      <w:proofErr w:type="spellStart"/>
+      <w:r>
+        <w:rPr>
+          <w:lang w:val="en-US"/>
+        </w:rPr>
+        <w:t>scipy.stats</w:t>
+      </w:r>
+      <w:proofErr w:type="spellEnd"/>
+      <w:r>
+        <w:rPr>
+          <w:lang w:val="en-US"/>
+        </w:rPr>
+        <w:t xml:space="preserve"> library by dropping any missing data from either pairwise comparison. For paired samples t-test, equality of variance is always assumed to be True.</w:t>
+      </w:r>
+    </w:p>
+    <w:p>
+      <w:pPr>
+        <w:pStyle w:val="Heading3"/>
+      </w:pPr>
+      <w:bookmarkStart w:id="15" w:name="_Toc46298331"/>
+      <w:r>
+        <w:t>Summary data</w:t>
+      </w:r>
+      <w:bookmarkEnd w:id="15"/>
+    </w:p>
+    <w:p>
+      <w:pPr>
+        <w:rPr>
+          <w:lang w:val="en-US"/>
+        </w:rPr>
+      </w:pPr>
+      <w:r>
+        <w:rPr>
+          <w:lang w:val="en-US"/>
+        </w:rPr>
+        <w:t>Degrees of freedom are calculated as the sum of the two group sizes minus 2, if equality of variance is assumed and if not, then the following formula is used:</w:t>
+      </w:r>
+    </w:p>
+    <w:p>
+      <w:pPr>
+        <w:jc w:val="center"/>
+        <w:rPr>
+          <w:lang w:val="en-US"/>
+        </w:rPr>
+      </w:pPr>
+      <w:r>
+        <w:rPr>
+          <w:noProof/>
+        </w:rPr>
+        <w:drawing>
+          <wp:inline distT="0" distB="0" distL="0" distR="0" wp14:anchorId="45471114" wp14:editId="5266F5EB">
+            <wp:extent cx="1531620" cy="898719"/>
+            <wp:effectExtent l="0" t="0" r="0" b="0"/>
+            <wp:docPr id="1" name="Picture 1"/>
+            <wp:cNvGraphicFramePr>
+              <a:graphicFrameLocks xmlns:a="http://schemas.openxmlformats.org/drawingml/2006/main" noChangeAspect="1"/>
+            </wp:cNvGraphicFramePr>
+            <a:graphic xmlns:a="http://schemas.openxmlformats.org/drawingml/2006/main">
+              <a:graphicData uri="http://schemas.openxmlformats.org/drawingml/2006/picture">
+                <pic:pic xmlns:pic="http://schemas.openxmlformats.org/drawingml/2006/picture">
+                  <pic:nvPicPr>
+                    <pic:cNvPr id="1" name=""/>
+                    <pic:cNvPicPr/>
+                  </pic:nvPicPr>
+                  <pic:blipFill>
+                    <a:blip r:embed="rId25"/>
+                    <a:stretch>
+                      <a:fillRect/>
+                    </a:stretch>
+                  </pic:blipFill>
+                  <pic:spPr>
+                    <a:xfrm>
+                      <a:off x="0" y="0"/>
                       <a:ext cx="1583344" cy="929070"/>
                     </a:xfrm>
                     <a:prstGeom prst="rect">
@@ -2286,106 +2745,87 @@
         </w:rPr>
         <w:t xml:space="preserve">Test statistics are then calculated via the </w:t>
       </w:r>
-      <w:proofErr w:type="spellStart"/>
-      <w:r>
-        <w:rPr>
-          <w:lang w:val="en-US"/>
-        </w:rPr>
-        <w:t>ttest_ind_from_stats</w:t>
-      </w:r>
-      <w:proofErr w:type="spellEnd"/>
-      <w:r>
-        <w:rPr>
-          <w:lang w:val="en-US"/>
-        </w:rPr>
-        <w:t xml:space="preserve"> function from the </w:t>
-      </w:r>
-      <w:proofErr w:type="spellStart"/>
-      <w:proofErr w:type="gramStart"/>
-      <w:r>
-        <w:rPr>
-          <w:lang w:val="en-US"/>
-        </w:rPr>
-        <w:t>scipy.stats</w:t>
-      </w:r>
-      <w:proofErr w:type="spellEnd"/>
-      <w:proofErr w:type="gramEnd"/>
-      <w:r>
-        <w:rPr>
-          <w:lang w:val="en-US"/>
-        </w:rPr>
-        <w:t xml:space="preserve"> library.</w:t>
-      </w:r>
-    </w:p>
-    <w:p>
-      <w:pPr>
-        <w:pStyle w:val="Heading3"/>
-        <w:rPr>
-          <w:lang w:val="en-US"/>
-        </w:rPr>
-      </w:pPr>
-      <w:bookmarkStart w:id="14" w:name="_Toc46249959"/>
-      <w:r>
-        <w:rPr>
-          <w:lang w:val="en-US"/>
-        </w:rPr>
-        <w:t>Effect sizes</w:t>
-      </w:r>
-      <w:bookmarkEnd w:id="14"/>
-    </w:p>
-    <w:p>
-      <w:pPr>
-        <w:rPr>
-          <w:lang w:val="en-US"/>
-        </w:rPr>
-      </w:pPr>
-      <w:r>
-        <w:rPr>
-          <w:lang w:val="en-US"/>
-        </w:rPr>
-        <w:t xml:space="preserve">If the </w:t>
-      </w:r>
-      <w:proofErr w:type="spellStart"/>
-      <w:r>
-        <w:rPr>
-          <w:lang w:val="en-US"/>
-        </w:rPr>
-        <w:t>the</w:t>
-      </w:r>
-      <w:proofErr w:type="spellEnd"/>
-      <w:r>
-        <w:rPr>
-          <w:lang w:val="en-US"/>
-        </w:rPr>
-        <w:t xml:space="preserve"> t-tests are performed on raw data, then the calculations are done by the </w:t>
-      </w:r>
-      <w:proofErr w:type="spellStart"/>
-      <w:r>
-        <w:rPr>
-          <w:lang w:val="en-US"/>
-        </w:rPr>
-        <w:t>researchpy</w:t>
-      </w:r>
-      <w:proofErr w:type="spellEnd"/>
-      <w:r>
-        <w:rPr>
-          <w:lang w:val="en-US"/>
-        </w:rPr>
-        <w:t xml:space="preserve"> library; for details see </w:t>
-      </w:r>
-      <w:hyperlink r:id="rId16" w:history="1">
+      <w:hyperlink r:id="rId26" w:history="1">
+        <w:proofErr w:type="spellStart"/>
         <w:r>
           <w:rPr>
             <w:rStyle w:val="Hyperlink"/>
+            <w:i/>
+            <w:iCs/>
             <w:lang w:val="en-US"/>
           </w:rPr>
-          <w:t>here</w:t>
+          <w:t>ttest_ind_from_stats</w:t>
         </w:r>
+        <w:proofErr w:type="spellEnd"/>
       </w:hyperlink>
       <w:r>
         <w:rPr>
           <w:lang w:val="en-US"/>
         </w:rPr>
+        <w:t xml:space="preserve"> function from the </w:t>
+      </w:r>
+      <w:proofErr w:type="spellStart"/>
+      <w:r>
+        <w:rPr>
+          <w:i/>
+          <w:iCs/>
+          <w:lang w:val="en-US"/>
+        </w:rPr>
+        <w:t>scipy.stats</w:t>
+      </w:r>
+      <w:proofErr w:type="spellEnd"/>
+      <w:r>
+        <w:rPr>
+          <w:lang w:val="en-US"/>
+        </w:rPr>
+        <w:t xml:space="preserve"> library.</w:t>
+      </w:r>
+    </w:p>
+    <w:p>
+      <w:pPr>
+        <w:pStyle w:val="Heading3"/>
+      </w:pPr>
+      <w:bookmarkStart w:id="16" w:name="_Toc46298332"/>
+      <w:r>
+        <w:t>Effect sizes</w:t>
+      </w:r>
+      <w:bookmarkEnd w:id="16"/>
+    </w:p>
+    <w:p>
+      <w:pPr>
+        <w:rPr>
+          <w:lang w:val="en-US"/>
+        </w:rPr>
+      </w:pPr>
+      <w:r>
+        <w:rPr>
+          <w:lang w:val="en-US"/>
+        </w:rPr>
+        <w:t xml:space="preserve">If the t-tests are performed on raw data, then the calculations are done by the </w:t>
+      </w:r>
+      <w:hyperlink r:id="rId27" w:history="1">
+        <w:proofErr w:type="spellStart"/>
+        <w:r>
+          <w:rPr>
+            <w:rStyle w:val="Hyperlink"/>
+            <w:i/>
+            <w:iCs/>
+            <w:lang w:val="en-US"/>
+          </w:rPr>
+          <w:t>researchpy</w:t>
+        </w:r>
+        <w:proofErr w:type="spellEnd"/>
+      </w:hyperlink>
+      <w:r>
+        <w:rPr>
+          <w:lang w:val="en-US"/>
+        </w:rPr>
+        <w:t xml:space="preserve"> library</w:t>
+      </w:r>
+      <w:r>
+        <w:rPr>
+          <w:lang w:val="en-US"/>
+        </w:rPr>
         <w:t>.</w:t>
       </w:r>
     </w:p>
@@ -2399,7 +2839,6 @@
         <w:rPr>
           <w:lang w:val="en-US"/>
         </w:rPr>
-        <w:lastRenderedPageBreak/>
         <w:t>If the t-tests are performed on summary statistics or SPSS table, then they are calculated as follows:</w:t>
       </w:r>
     </w:p>
@@ -2797,19 +3236,7 @@
         <w:rPr>
           <w:lang w:val="en-US"/>
         </w:rPr>
-        <w:t>: Given that Glass's delta require information about means and standard deviations, it can only be performed on raw input data.</w:t>
-      </w:r>
-      <w:r>
-        <w:rPr>
-          <w:lang w:val="en-US"/>
-        </w:rPr>
-        <w:t xml:space="preserve"> </w:t>
-      </w:r>
-      <w:r>
-        <w:rPr>
-          <w:lang w:val="en-US"/>
-        </w:rPr>
-        <w:t xml:space="preserve">Glass’s delta is </w:t>
+        <w:t xml:space="preserve">: Given that Glass's delta require information about means and standard deviations, it can only be performed on raw input data. Glass’s delta is </w:t>
       </w:r>
       <w:r>
         <w:rPr>
@@ -2822,38 +3249,20 @@
         <w:rPr>
           <w:lang w:val="en-US"/>
         </w:rPr>
-        <w:t xml:space="preserve"> available on summary statistics due to the difficulty in assigning</w:t>
-      </w:r>
-      <w:r>
-        <w:rPr>
-          <w:lang w:val="en-US"/>
-        </w:rPr>
-        <w:t xml:space="preserve"> a</w:t>
-      </w:r>
-      <w:r>
-        <w:rPr>
-          <w:lang w:val="en-US"/>
-        </w:rPr>
-        <w:t xml:space="preserve"> control condition.</w:t>
+        <w:t xml:space="preserve"> available on summary statistics due to the difficulty in assigning a control condition.</w:t>
       </w:r>
     </w:p>
     <w:p>
       <w:pPr>
         <w:pStyle w:val="Heading2"/>
-        <w:rPr>
-          <w:lang w:val="en-US"/>
-        </w:rPr>
-      </w:pPr>
-      <w:bookmarkStart w:id="15" w:name="_Toc31985470"/>
-      <w:bookmarkStart w:id="16" w:name="_Toc46249960"/>
-      <w:r>
-        <w:rPr>
-          <w:lang w:val="en-US"/>
-        </w:rPr>
+      </w:pPr>
+      <w:bookmarkStart w:id="17" w:name="_Toc31985470"/>
+      <w:bookmarkStart w:id="18" w:name="_Toc46298333"/>
+      <w:r>
         <w:t>Multiple tests corrections</w:t>
       </w:r>
-      <w:bookmarkEnd w:id="15"/>
-      <w:bookmarkEnd w:id="16"/>
+      <w:bookmarkEnd w:id="17"/>
+      <w:bookmarkEnd w:id="18"/>
     </w:p>
     <w:p>
       <w:r>
@@ -2861,13 +3270,17 @@
       </w:r>
       <w:proofErr w:type="spellStart"/>
       <w:r>
+        <w:rPr>
+          <w:i/>
+          <w:iCs/>
+        </w:rPr>
         <w:t>statsmodels</w:t>
       </w:r>
       <w:proofErr w:type="spellEnd"/>
       <w:r>
         <w:t xml:space="preserve"> library; for details see </w:t>
       </w:r>
-      <w:hyperlink r:id="rId17" w:history="1">
+      <w:hyperlink r:id="rId28" w:history="1">
         <w:r>
           <w:rPr>
             <w:rStyle w:val="Hyperlink"/>
@@ -2878,67 +3291,116 @@
       <w:r>
         <w:t>.</w:t>
       </w:r>
-    </w:p>
-    <w:p>
-      <w:pPr>
-        <w:rPr>
-          <w:lang w:val="en-US"/>
-        </w:rPr>
-      </w:pPr>
-      <w:r>
-        <w:t xml:space="preserve">Only Bonferroni and </w:t>
-      </w:r>
-      <w:proofErr w:type="spellStart"/>
-      <w:r>
-        <w:t>Sidak</w:t>
-      </w:r>
-      <w:proofErr w:type="spellEnd"/>
-      <w:r>
-        <w:t xml:space="preserve"> corrections provide an adjusted alpha threshold level; all other corrections adjust the values based on the alpha.</w:t>
-      </w:r>
-    </w:p>
-    <w:p>
-      <w:pPr>
-        <w:rPr>
-          <w:lang w:val="en-US"/>
-        </w:rPr>
-      </w:pPr>
-    </w:p>
-    <w:p>
-      <w:pPr>
-        <w:rPr>
-          <w:lang w:val="en-US"/>
-        </w:rPr>
-      </w:pPr>
-    </w:p>
-    <w:p>
-      <w:pPr>
-        <w:rPr>
-          <w:lang w:val="en-US"/>
-        </w:rPr>
-      </w:pPr>
-    </w:p>
-    <w:p>
-      <w:pPr>
-        <w:rPr>
-          <w:lang w:val="en-US"/>
-        </w:rPr>
-      </w:pPr>
-      <w:r>
-        <w:rPr>
-          <w:lang w:val="en-US"/>
-        </w:rPr>
-        <w:t xml:space="preserve"> </w:t>
-      </w:r>
-    </w:p>
-    <w:p>
-      <w:pPr>
-        <w:rPr>
-          <w:lang w:val="en-US"/>
-        </w:rPr>
-      </w:pPr>
+      <w:r>
+        <w:t xml:space="preserve"> For comparison and performance of these corrections, see </w:t>
+      </w:r>
+      <w:hyperlink r:id="rId29" w:history="1">
+        <w:r>
+          <w:rPr>
+            <w:rStyle w:val="Hyperlink"/>
+          </w:rPr>
+          <w:t>here</w:t>
+        </w:r>
+      </w:hyperlink>
+      <w:r>
+        <w:t>.</w:t>
+      </w:r>
+    </w:p>
+    <w:p>
+      <w:pPr>
+        <w:pStyle w:val="Heading1"/>
+      </w:pPr>
+      <w:bookmarkStart w:id="19" w:name="_Toc46298334"/>
+      <w:r>
+        <w:lastRenderedPageBreak/>
+        <w:t>Something went wrong and the documentation does not help. Now what?</w:t>
+      </w:r>
+      <w:bookmarkEnd w:id="7"/>
+      <w:bookmarkEnd w:id="19"/>
+    </w:p>
+    <w:p>
+      <w:pPr>
+        <w:rPr>
+          <w:lang w:val="en-US"/>
+        </w:rPr>
+      </w:pPr>
+      <w:r>
+        <w:rPr>
+          <w:lang w:val="en-US"/>
+        </w:rPr>
+        <w:t xml:space="preserve">If you are receiving a specific error message when performing some operation, please download the Error Details (see </w:t>
+      </w:r>
+      <w:hyperlink w:anchor="_Downloading_error_details" w:history="1">
+        <w:r>
+          <w:rPr>
+            <w:rStyle w:val="Hyperlink"/>
+            <w:lang w:val="en-US"/>
+          </w:rPr>
+          <w:t>Downlo</w:t>
+        </w:r>
+        <w:r>
+          <w:rPr>
+            <w:rStyle w:val="Hyperlink"/>
+            <w:lang w:val="en-US"/>
+          </w:rPr>
+          <w:t>a</w:t>
+        </w:r>
+        <w:r>
+          <w:rPr>
+            <w:rStyle w:val="Hyperlink"/>
+            <w:lang w:val="en-US"/>
+          </w:rPr>
+          <w:t>ding error details</w:t>
+        </w:r>
+      </w:hyperlink>
+      <w:r>
+        <w:rPr>
+          <w:lang w:val="en-US"/>
+        </w:rPr>
+        <w:t xml:space="preserve">) and then send the log file to the leading developer at </w:t>
+      </w:r>
+      <w:hyperlink r:id="rId30" w:history="1">
+        <w:r>
+          <w:rPr>
+            <w:rStyle w:val="Hyperlink"/>
+            <w:lang w:val="en-US"/>
+          </w:rPr>
+          <w:t>nikbpetrov@gmail.com</w:t>
+        </w:r>
+      </w:hyperlink>
+      <w:r>
+        <w:rPr>
+          <w:lang w:val="en-US"/>
+        </w:rPr>
+        <w:t xml:space="preserve">. This will </w:t>
+      </w:r>
+      <w:r>
+        <w:rPr>
+          <w:lang w:val="en-US"/>
+        </w:rPr>
+        <w:t xml:space="preserve">also </w:t>
+      </w:r>
+      <w:r>
+        <w:rPr>
+          <w:lang w:val="en-US"/>
+        </w:rPr>
+        <w:t>help us improve the software for</w:t>
+      </w:r>
+      <w:r>
+        <w:rPr>
+          <w:lang w:val="en-US"/>
+        </w:rPr>
+        <w:t xml:space="preserve"> the community of users</w:t>
+      </w:r>
+      <w:r>
+        <w:rPr>
+          <w:lang w:val="en-US"/>
+        </w:rPr>
+        <w:t>!</w:t>
+      </w:r>
     </w:p>
     <w:sectPr>
+      <w:headerReference w:type="default" r:id="rId31"/>
       <w:pgSz w:w="12240" w:h="15840"/>
       <w:pgMar w:top="1440" w:right="1440" w:bottom="1440" w:left="1440" w:header="720" w:footer="720" w:gutter="0"/>
       <w:cols w:space="720"/>
@@ -2946,6 +3408,126 @@
     </w:sectPr>
   </w:body>
 </w:document>
+</file>
+
+<file path=word/endnotes.xml><?xml version="1.0" encoding="utf-8"?>
+<w:endnotes xmlns:wpc="http://schemas.microsoft.com/office/word/2010/wordprocessingCanvas" xmlns:cx="http://schemas.microsoft.com/office/drawing/2014/chartex" xmlns:cx1="http://schemas.microsoft.com/office/drawing/2015/9/8/chartex" xmlns:cx2="http://schemas.microsoft.com/office/drawing/2015/10/21/chartex" xmlns:cx3="http://schemas.microsoft.com/office/drawing/2016/5/9/chartex" xmlns:cx4="http://schemas.microsoft.com/office/drawing/2016/5/10/chartex" xmlns:cx5="http://schemas.microsoft.com/office/drawing/2016/5/11/chartex" xmlns:cx6="http://schemas.microsoft.com/office/drawing/2016/5/12/chartex" xmlns:cx7="http://schemas.microsoft.com/office/drawing/2016/5/13/chartex" xmlns:cx8="http://schemas.microsoft.com/office/drawing/2016/5/14/chartex" xmlns:mc="http://schemas.openxmlformats.org/markup-compatibility/2006" xmlns:aink="http://schemas.microsoft.com/office/drawing/2016/ink" xmlns:am3d="http://schemas.microsoft.com/office/drawing/2017/model3d" xmlns:o="urn:schemas-microsoft-com:office:office" xmlns:r="http://schemas.openxmlformats.org/officeDocument/2006/relationships" xmlns:m="http://schemas.openxmlformats.org/officeDocument/2006/math" xmlns:v="urn:schemas-microsoft-com:vml" xmlns:wp14="http://schemas.microsoft.com/office/word/2010/wordprocessingDrawing" xmlns:wp="http://schemas.openxmlformats.org/drawingml/2006/wordprocessingDrawing" xmlns:w10="urn:schemas-microsoft-com:office:word" xmlns:w="http://schemas.openxmlformats.org/wordprocessingml/2006/main" xmlns:w14="http://schemas.microsoft.com/office/word/2010/wordml" xmlns:w15="http://schemas.microsoft.com/office/word/2012/wordml" xmlns:w16cid="http://schemas.microsoft.com/office/word/2016/wordml/cid" xmlns:w16se="http://schemas.microsoft.com/office/word/2015/wordml/symex" xmlns:wpg="http://schemas.microsoft.com/office/word/2010/wordprocessingGroup" xmlns:wpi="http://schemas.microsoft.com/office/word/2010/wordprocessingInk" xmlns:wne="http://schemas.microsoft.com/office/word/2006/wordml" xmlns:wps="http://schemas.microsoft.com/office/word/2010/wordprocessingShape" mc:Ignorable="w14 w15 w16se w16cid wp14">
+  <w:endnote w:type="separator" w:id="-1">
+    <w:p>
+      <w:pPr>
+        <w:spacing w:after="0" w:line="240" w:lineRule="auto"/>
+      </w:pPr>
+      <w:r>
+        <w:separator/>
+      </w:r>
+    </w:p>
+  </w:endnote>
+  <w:endnote w:type="continuationSeparator" w:id="0">
+    <w:p>
+      <w:pPr>
+        <w:spacing w:after="0" w:line="240" w:lineRule="auto"/>
+      </w:pPr>
+      <w:r>
+        <w:continuationSeparator/>
+      </w:r>
+    </w:p>
+  </w:endnote>
+</w:endnotes>
+</file>
+
+<file path=word/footnotes.xml><?xml version="1.0" encoding="utf-8"?>
+<w:footnotes xmlns:wpc="http://schemas.microsoft.com/office/word/2010/wordprocessingCanvas" xmlns:cx="http://schemas.microsoft.com/office/drawing/2014/chartex" xmlns:cx1="http://schemas.microsoft.com/office/drawing/2015/9/8/chartex" xmlns:cx2="http://schemas.microsoft.com/office/drawing/2015/10/21/chartex" xmlns:cx3="http://schemas.microsoft.com/office/drawing/2016/5/9/chartex" xmlns:cx4="http://schemas.microsoft.com/office/drawing/2016/5/10/chartex" xmlns:cx5="http://schemas.microsoft.com/office/drawing/2016/5/11/chartex" xmlns:cx6="http://schemas.microsoft.com/office/drawing/2016/5/12/chartex" xmlns:cx7="http://schemas.microsoft.com/office/drawing/2016/5/13/chartex" xmlns:cx8="http://schemas.microsoft.com/office/drawing/2016/5/14/chartex" xmlns:mc="http://schemas.openxmlformats.org/markup-compatibility/2006" xmlns:aink="http://schemas.microsoft.com/office/drawing/2016/ink" xmlns:am3d="http://schemas.microsoft.com/office/drawing/2017/model3d" xmlns:o="urn:schemas-microsoft-com:office:office" xmlns:r="http://schemas.openxmlformats.org/officeDocument/2006/relationships" xmlns:m="http://schemas.openxmlformats.org/officeDocument/2006/math" xmlns:v="urn:schemas-microsoft-com:vml" xmlns:wp14="http://schemas.microsoft.com/office/word/2010/wordprocessingDrawing" xmlns:wp="http://schemas.openxmlformats.org/drawingml/2006/wordprocessingDrawing" xmlns:w10="urn:schemas-microsoft-com:office:word" xmlns:w="http://schemas.openxmlformats.org/wordprocessingml/2006/main" xmlns:w14="http://schemas.microsoft.com/office/word/2010/wordml" xmlns:w15="http://schemas.microsoft.com/office/word/2012/wordml" xmlns:w16cid="http://schemas.microsoft.com/office/word/2016/wordml/cid" xmlns:w16se="http://schemas.microsoft.com/office/word/2015/wordml/symex" xmlns:wpg="http://schemas.microsoft.com/office/word/2010/wordprocessingGroup" xmlns:wpi="http://schemas.microsoft.com/office/word/2010/wordprocessingInk" xmlns:wne="http://schemas.microsoft.com/office/word/2006/wordml" xmlns:wps="http://schemas.microsoft.com/office/word/2010/wordprocessingShape" mc:Ignorable="w14 w15 w16se w16cid wp14">
+  <w:footnote w:type="separator" w:id="-1">
+    <w:p>
+      <w:pPr>
+        <w:spacing w:after="0" w:line="240" w:lineRule="auto"/>
+      </w:pPr>
+      <w:r>
+        <w:separator/>
+      </w:r>
+    </w:p>
+  </w:footnote>
+  <w:footnote w:type="continuationSeparator" w:id="0">
+    <w:p>
+      <w:pPr>
+        <w:spacing w:after="0" w:line="240" w:lineRule="auto"/>
+      </w:pPr>
+      <w:r>
+        <w:continuationSeparator/>
+      </w:r>
+    </w:p>
+  </w:footnote>
+</w:footnotes>
+</file>
+
+<file path=word/header1.xml><?xml version="1.0" encoding="utf-8"?>
+<w:hdr xmlns:wpc="http://schemas.microsoft.com/office/word/2010/wordprocessingCanvas" xmlns:cx="http://schemas.microsoft.com/office/drawing/2014/chartex" xmlns:cx1="http://schemas.microsoft.com/office/drawing/2015/9/8/chartex" xmlns:cx2="http://schemas.microsoft.com/office/drawing/2015/10/21/chartex" xmlns:cx3="http://schemas.microsoft.com/office/drawing/2016/5/9/chartex" xmlns:cx4="http://schemas.microsoft.com/office/drawing/2016/5/10/chartex" xmlns:cx5="http://schemas.microsoft.com/office/drawing/2016/5/11/chartex" xmlns:cx6="http://schemas.microsoft.com/office/drawing/2016/5/12/chartex" xmlns:cx7="http://schemas.microsoft.com/office/drawing/2016/5/13/chartex" xmlns:cx8="http://schemas.microsoft.com/office/drawing/2016/5/14/chartex" xmlns:mc="http://schemas.openxmlformats.org/markup-compatibility/2006" xmlns:aink="http://schemas.microsoft.com/office/drawing/2016/ink" xmlns:am3d="http://schemas.microsoft.com/office/drawing/2017/model3d" xmlns:o="urn:schemas-microsoft-com:office:office" xmlns:r="http://schemas.openxmlformats.org/officeDocument/2006/relationships" xmlns:m="http://schemas.openxmlformats.org/officeDocument/2006/math" xmlns:v="urn:schemas-microsoft-com:vml" xmlns:wp14="http://schemas.microsoft.com/office/word/2010/wordprocessingDrawing" xmlns:wp="http://schemas.openxmlformats.org/drawingml/2006/wordprocessingDrawing" xmlns:w10="urn:schemas-microsoft-com:office:word" xmlns:w="http://schemas.openxmlformats.org/wordprocessingml/2006/main" xmlns:w14="http://schemas.microsoft.com/office/word/2010/wordml" xmlns:w15="http://schemas.microsoft.com/office/word/2012/wordml" xmlns:w16cid="http://schemas.microsoft.com/office/word/2016/wordml/cid" xmlns:w16se="http://schemas.microsoft.com/office/word/2015/wordml/symex" xmlns:wpg="http://schemas.microsoft.com/office/word/2010/wordprocessingGroup" xmlns:wpi="http://schemas.microsoft.com/office/word/2010/wordprocessingInk" xmlns:wne="http://schemas.microsoft.com/office/word/2006/wordml" xmlns:wps="http://schemas.microsoft.com/office/word/2010/wordprocessingShape" mc:Ignorable="w14 w15 w16se w16cid wp14">
+  <w:p>
+    <w:pPr>
+      <w:pStyle w:val="Header"/>
+    </w:pPr>
+    <w:r>
+      <w:rPr>
+        <w:noProof/>
+      </w:rPr>
+      <w:drawing>
+        <wp:anchor distT="0" distB="0" distL="114300" distR="114300" simplePos="0" relativeHeight="251658240" behindDoc="0" locked="0" layoutInCell="1" allowOverlap="1" wp14:anchorId="79F5350B" wp14:editId="2F8D2249">
+          <wp:simplePos x="0" y="0"/>
+          <wp:positionH relativeFrom="margin">
+            <wp:posOffset>5434965</wp:posOffset>
+          </wp:positionH>
+          <wp:positionV relativeFrom="margin">
+            <wp:posOffset>-662622</wp:posOffset>
+          </wp:positionV>
+          <wp:extent cx="435894" cy="487680"/>
+          <wp:effectExtent l="0" t="0" r="2540" b="0"/>
+          <wp:wrapSquare wrapText="bothSides"/>
+          <wp:docPr id="3" name="Picture 3" descr="A close up of a logo&#10;&#10;Description automatically generated"/>
+          <wp:cNvGraphicFramePr>
+            <a:graphicFrameLocks xmlns:a="http://schemas.openxmlformats.org/drawingml/2006/main" noChangeAspect="1"/>
+          </wp:cNvGraphicFramePr>
+          <a:graphic xmlns:a="http://schemas.openxmlformats.org/drawingml/2006/main">
+            <a:graphicData uri="http://schemas.openxmlformats.org/drawingml/2006/picture">
+              <pic:pic xmlns:pic="http://schemas.openxmlformats.org/drawingml/2006/picture">
+                <pic:nvPicPr>
+                  <pic:cNvPr id="3" name="MAPAS_logo_temp.png"/>
+                  <pic:cNvPicPr/>
+                </pic:nvPicPr>
+                <pic:blipFill>
+                  <a:blip r:embed="rId1">
+                    <a:extLst>
+                      <a:ext uri="{28A0092B-C50C-407E-A947-70E740481C1C}">
+                        <a14:useLocalDpi xmlns:a14="http://schemas.microsoft.com/office/drawing/2010/main" val="0"/>
+                      </a:ext>
+                    </a:extLst>
+                  </a:blip>
+                  <a:stretch>
+                    <a:fillRect/>
+                  </a:stretch>
+                </pic:blipFill>
+                <pic:spPr>
+                  <a:xfrm>
+                    <a:off x="0" y="0"/>
+                    <a:ext cx="435894" cy="487680"/>
+                  </a:xfrm>
+                  <a:prstGeom prst="rect">
+                    <a:avLst/>
+                  </a:prstGeom>
+                </pic:spPr>
+              </pic:pic>
+            </a:graphicData>
+          </a:graphic>
+          <wp14:sizeRelH relativeFrom="page">
+            <wp14:pctWidth>0</wp14:pctWidth>
+          </wp14:sizeRelH>
+          <wp14:sizeRelV relativeFrom="page">
+            <wp14:pctHeight>0</wp14:pctHeight>
+          </wp14:sizeRelV>
+        </wp:anchor>
+      </w:drawing>
+    </w:r>
+  </w:p>
+</w:hdr>
 </file>
 
 <file path=word/numbering.xml><?xml version="1.0" encoding="utf-8"?>
@@ -3557,7 +4139,10 @@
   <w:style w:type="paragraph" w:default="1" w:styleId="Normal">
     <w:name w:val="Normal"/>
     <w:qFormat/>
+    <w:rsid w:val="003E274C"/>
     <w:rPr>
+      <w:rFonts w:ascii="Times New Roman" w:hAnsi="Times New Roman"/>
+      <w:sz w:val="24"/>
       <w:lang w:val="en-GB"/>
     </w:rPr>
   </w:style>
@@ -3568,18 +4153,20 @@
     <w:link w:val="Heading1Char"/>
     <w:uiPriority w:val="9"/>
     <w:qFormat/>
-    <w:rsid w:val="00EC7F55"/>
+    <w:rsid w:val="003E274C"/>
     <w:pPr>
       <w:keepNext/>
       <w:keepLines/>
-      <w:spacing w:before="240" w:after="0"/>
+      <w:spacing w:before="240" w:after="240"/>
       <w:outlineLvl w:val="0"/>
     </w:pPr>
     <w:rPr>
-      <w:rFonts w:asciiTheme="majorHAnsi" w:eastAsiaTheme="majorEastAsia" w:hAnsiTheme="majorHAnsi" w:cstheme="majorBidi"/>
-      <w:color w:val="2F5496" w:themeColor="accent1" w:themeShade="BF"/>
-      <w:sz w:val="32"/>
-      <w:szCs w:val="32"/>
+      <w:rFonts w:eastAsiaTheme="majorEastAsia" w:cstheme="minorHAnsi"/>
+      <w:b/>
+      <w:bCs/>
+      <w:sz w:val="40"/>
+      <w:szCs w:val="40"/>
+      <w:lang w:val="en-US"/>
     </w:rPr>
   </w:style>
   <w:style w:type="paragraph" w:styleId="Heading2">
@@ -3590,18 +4177,18 @@
     <w:uiPriority w:val="9"/>
     <w:unhideWhenUsed/>
     <w:qFormat/>
-    <w:rsid w:val="00EC7F55"/>
+    <w:rsid w:val="003E274C"/>
     <w:pPr>
       <w:keepNext/>
       <w:keepLines/>
-      <w:spacing w:before="40" w:after="0"/>
+      <w:spacing w:before="240" w:after="240"/>
       <w:outlineLvl w:val="1"/>
     </w:pPr>
     <w:rPr>
-      <w:rFonts w:asciiTheme="majorHAnsi" w:eastAsiaTheme="majorEastAsia" w:hAnsiTheme="majorHAnsi" w:cstheme="majorBidi"/>
-      <w:color w:val="2F5496" w:themeColor="accent1" w:themeShade="BF"/>
-      <w:sz w:val="26"/>
-      <w:szCs w:val="26"/>
+      <w:rFonts w:eastAsiaTheme="majorEastAsia" w:cstheme="minorHAnsi"/>
+      <w:sz w:val="32"/>
+      <w:szCs w:val="32"/>
+      <w:lang w:val="en-US"/>
     </w:rPr>
   </w:style>
   <w:style w:type="paragraph" w:styleId="Heading3">
@@ -3612,18 +4199,19 @@
     <w:uiPriority w:val="9"/>
     <w:unhideWhenUsed/>
     <w:qFormat/>
-    <w:rsid w:val="00141CA7"/>
+    <w:rsid w:val="003E274C"/>
     <w:pPr>
       <w:keepNext/>
       <w:keepLines/>
-      <w:spacing w:before="40" w:after="0"/>
+      <w:spacing w:before="120" w:after="120"/>
       <w:outlineLvl w:val="2"/>
     </w:pPr>
     <w:rPr>
-      <w:rFonts w:asciiTheme="majorHAnsi" w:eastAsiaTheme="majorEastAsia" w:hAnsiTheme="majorHAnsi" w:cstheme="majorBidi"/>
-      <w:color w:val="1F3763" w:themeColor="accent1" w:themeShade="7F"/>
-      <w:sz w:val="24"/>
+      <w:rFonts w:eastAsiaTheme="majorEastAsia" w:cstheme="minorHAnsi"/>
+      <w:i/>
+      <w:iCs/>
       <w:szCs w:val="24"/>
+      <w:lang w:val="en-US"/>
     </w:rPr>
   </w:style>
   <w:style w:type="character" w:default="1" w:styleId="DefaultParagraphFont">
@@ -3692,13 +4280,13 @@
     <w:basedOn w:val="DefaultParagraphFont"/>
     <w:link w:val="Heading1"/>
     <w:uiPriority w:val="9"/>
-    <w:rsid w:val="00EC7F55"/>
+    <w:rsid w:val="003E274C"/>
     <w:rPr>
-      <w:rFonts w:asciiTheme="majorHAnsi" w:eastAsiaTheme="majorEastAsia" w:hAnsiTheme="majorHAnsi" w:cstheme="majorBidi"/>
-      <w:color w:val="2F5496" w:themeColor="accent1" w:themeShade="BF"/>
-      <w:sz w:val="32"/>
-      <w:szCs w:val="32"/>
-      <w:lang w:val="en-GB"/>
+      <w:rFonts w:ascii="Times New Roman" w:eastAsiaTheme="majorEastAsia" w:hAnsi="Times New Roman" w:cstheme="minorHAnsi"/>
+      <w:b/>
+      <w:bCs/>
+      <w:sz w:val="40"/>
+      <w:szCs w:val="40"/>
     </w:rPr>
   </w:style>
   <w:style w:type="character" w:customStyle="1" w:styleId="Heading2Char">
@@ -3706,13 +4294,11 @@
     <w:basedOn w:val="DefaultParagraphFont"/>
     <w:link w:val="Heading2"/>
     <w:uiPriority w:val="9"/>
-    <w:rsid w:val="00EC7F55"/>
+    <w:rsid w:val="003E274C"/>
     <w:rPr>
-      <w:rFonts w:asciiTheme="majorHAnsi" w:eastAsiaTheme="majorEastAsia" w:hAnsiTheme="majorHAnsi" w:cstheme="majorBidi"/>
-      <w:color w:val="2F5496" w:themeColor="accent1" w:themeShade="BF"/>
-      <w:sz w:val="26"/>
-      <w:szCs w:val="26"/>
-      <w:lang w:val="en-GB"/>
+      <w:rFonts w:ascii="Times New Roman" w:eastAsiaTheme="majorEastAsia" w:hAnsi="Times New Roman" w:cstheme="minorHAnsi"/>
+      <w:sz w:val="32"/>
+      <w:szCs w:val="32"/>
     </w:rPr>
   </w:style>
   <w:style w:type="character" w:styleId="PlaceholderText">
@@ -3730,13 +4316,13 @@
     <w:basedOn w:val="DefaultParagraphFont"/>
     <w:link w:val="Heading3"/>
     <w:uiPriority w:val="9"/>
-    <w:rsid w:val="00141CA7"/>
+    <w:rsid w:val="003E274C"/>
     <w:rPr>
-      <w:rFonts w:asciiTheme="majorHAnsi" w:eastAsiaTheme="majorEastAsia" w:hAnsiTheme="majorHAnsi" w:cstheme="majorBidi"/>
-      <w:color w:val="1F3763" w:themeColor="accent1" w:themeShade="7F"/>
+      <w:rFonts w:ascii="Times New Roman" w:eastAsiaTheme="majorEastAsia" w:hAnsi="Times New Roman" w:cstheme="minorHAnsi"/>
+      <w:i/>
+      <w:iCs/>
       <w:sz w:val="24"/>
       <w:szCs w:val="24"/>
-      <w:lang w:val="en-GB"/>
     </w:rPr>
   </w:style>
   <w:style w:type="table" w:styleId="TableGrid">
@@ -3769,9 +4355,6 @@
     <w:pPr>
       <w:outlineLvl w:val="9"/>
     </w:pPr>
-    <w:rPr>
-      <w:lang w:val="en-US"/>
-    </w:rPr>
   </w:style>
   <w:style w:type="paragraph" w:styleId="TOC1">
     <w:name w:val="toc 1"/>
@@ -3810,6 +4393,172 @@
       <w:spacing w:after="100"/>
       <w:ind w:left="440"/>
     </w:pPr>
+  </w:style>
+  <w:style w:type="paragraph" w:styleId="BalloonText">
+    <w:name w:val="Balloon Text"/>
+    <w:basedOn w:val="Normal"/>
+    <w:link w:val="BalloonTextChar"/>
+    <w:uiPriority w:val="99"/>
+    <w:semiHidden/>
+    <w:unhideWhenUsed/>
+    <w:rsid w:val="00B61B41"/>
+    <w:pPr>
+      <w:spacing w:after="0" w:line="240" w:lineRule="auto"/>
+    </w:pPr>
+    <w:rPr>
+      <w:rFonts w:ascii="Segoe UI" w:hAnsi="Segoe UI" w:cs="Segoe UI"/>
+      <w:sz w:val="18"/>
+      <w:szCs w:val="18"/>
+    </w:rPr>
+  </w:style>
+  <w:style w:type="character" w:customStyle="1" w:styleId="BalloonTextChar">
+    <w:name w:val="Balloon Text Char"/>
+    <w:basedOn w:val="DefaultParagraphFont"/>
+    <w:link w:val="BalloonText"/>
+    <w:uiPriority w:val="99"/>
+    <w:semiHidden/>
+    <w:rsid w:val="00B61B41"/>
+    <w:rPr>
+      <w:rFonts w:ascii="Segoe UI" w:hAnsi="Segoe UI" w:cs="Segoe UI"/>
+      <w:sz w:val="18"/>
+      <w:szCs w:val="18"/>
+      <w:lang w:val="en-GB"/>
+    </w:rPr>
+  </w:style>
+  <w:style w:type="paragraph" w:styleId="Title">
+    <w:name w:val="Title"/>
+    <w:basedOn w:val="Normal"/>
+    <w:next w:val="Normal"/>
+    <w:link w:val="TitleChar"/>
+    <w:uiPriority w:val="10"/>
+    <w:qFormat/>
+    <w:rsid w:val="000536EE"/>
+    <w:pPr>
+      <w:spacing w:after="360" w:line="240" w:lineRule="auto"/>
+      <w:contextualSpacing/>
+      <w:jc w:val="center"/>
+    </w:pPr>
+    <w:rPr>
+      <w:rFonts w:eastAsiaTheme="majorEastAsia" w:cstheme="minorHAnsi"/>
+      <w:spacing w:val="-10"/>
+      <w:kern w:val="28"/>
+      <w:sz w:val="56"/>
+      <w:szCs w:val="56"/>
+    </w:rPr>
+  </w:style>
+  <w:style w:type="character" w:customStyle="1" w:styleId="TitleChar">
+    <w:name w:val="Title Char"/>
+    <w:basedOn w:val="DefaultParagraphFont"/>
+    <w:link w:val="Title"/>
+    <w:uiPriority w:val="10"/>
+    <w:rsid w:val="000536EE"/>
+    <w:rPr>
+      <w:rFonts w:ascii="Times New Roman" w:eastAsiaTheme="majorEastAsia" w:hAnsi="Times New Roman" w:cstheme="minorHAnsi"/>
+      <w:spacing w:val="-10"/>
+      <w:kern w:val="28"/>
+      <w:sz w:val="56"/>
+      <w:szCs w:val="56"/>
+      <w:lang w:val="en-GB"/>
+    </w:rPr>
+  </w:style>
+  <w:style w:type="paragraph" w:styleId="Subtitle">
+    <w:name w:val="Subtitle"/>
+    <w:basedOn w:val="Normal"/>
+    <w:next w:val="Normal"/>
+    <w:link w:val="SubtitleChar"/>
+    <w:uiPriority w:val="11"/>
+    <w:qFormat/>
+    <w:rsid w:val="000536EE"/>
+    <w:pPr>
+      <w:numPr>
+        <w:ilvl w:val="1"/>
+      </w:numPr>
+    </w:pPr>
+    <w:rPr>
+      <w:rFonts w:asciiTheme="minorHAnsi" w:eastAsiaTheme="minorEastAsia" w:hAnsiTheme="minorHAnsi"/>
+      <w:color w:val="5A5A5A" w:themeColor="text1" w:themeTint="A5"/>
+      <w:spacing w:val="15"/>
+      <w:sz w:val="22"/>
+    </w:rPr>
+  </w:style>
+  <w:style w:type="character" w:customStyle="1" w:styleId="SubtitleChar">
+    <w:name w:val="Subtitle Char"/>
+    <w:basedOn w:val="DefaultParagraphFont"/>
+    <w:link w:val="Subtitle"/>
+    <w:uiPriority w:val="11"/>
+    <w:rsid w:val="000536EE"/>
+    <w:rPr>
+      <w:rFonts w:eastAsiaTheme="minorEastAsia"/>
+      <w:color w:val="5A5A5A" w:themeColor="text1" w:themeTint="A5"/>
+      <w:spacing w:val="15"/>
+      <w:lang w:val="en-GB"/>
+    </w:rPr>
+  </w:style>
+  <w:style w:type="paragraph" w:styleId="Header">
+    <w:name w:val="header"/>
+    <w:basedOn w:val="Normal"/>
+    <w:link w:val="HeaderChar"/>
+    <w:uiPriority w:val="99"/>
+    <w:unhideWhenUsed/>
+    <w:rsid w:val="000536EE"/>
+    <w:pPr>
+      <w:tabs>
+        <w:tab w:val="center" w:pos="4680"/>
+        <w:tab w:val="right" w:pos="9360"/>
+      </w:tabs>
+      <w:spacing w:after="0" w:line="240" w:lineRule="auto"/>
+    </w:pPr>
+  </w:style>
+  <w:style w:type="character" w:customStyle="1" w:styleId="HeaderChar">
+    <w:name w:val="Header Char"/>
+    <w:basedOn w:val="DefaultParagraphFont"/>
+    <w:link w:val="Header"/>
+    <w:uiPriority w:val="99"/>
+    <w:rsid w:val="000536EE"/>
+    <w:rPr>
+      <w:rFonts w:ascii="Times New Roman" w:hAnsi="Times New Roman"/>
+      <w:sz w:val="24"/>
+      <w:lang w:val="en-GB"/>
+    </w:rPr>
+  </w:style>
+  <w:style w:type="paragraph" w:styleId="Footer">
+    <w:name w:val="footer"/>
+    <w:basedOn w:val="Normal"/>
+    <w:link w:val="FooterChar"/>
+    <w:uiPriority w:val="99"/>
+    <w:unhideWhenUsed/>
+    <w:rsid w:val="000536EE"/>
+    <w:pPr>
+      <w:tabs>
+        <w:tab w:val="center" w:pos="4680"/>
+        <w:tab w:val="right" w:pos="9360"/>
+      </w:tabs>
+      <w:spacing w:after="0" w:line="240" w:lineRule="auto"/>
+    </w:pPr>
+  </w:style>
+  <w:style w:type="character" w:customStyle="1" w:styleId="FooterChar">
+    <w:name w:val="Footer Char"/>
+    <w:basedOn w:val="DefaultParagraphFont"/>
+    <w:link w:val="Footer"/>
+    <w:uiPriority w:val="99"/>
+    <w:rsid w:val="000536EE"/>
+    <w:rPr>
+      <w:rFonts w:ascii="Times New Roman" w:hAnsi="Times New Roman"/>
+      <w:sz w:val="24"/>
+      <w:lang w:val="en-GB"/>
+    </w:rPr>
+  </w:style>
+  <w:style w:type="character" w:styleId="FollowedHyperlink">
+    <w:name w:val="FollowedHyperlink"/>
+    <w:basedOn w:val="DefaultParagraphFont"/>
+    <w:uiPriority w:val="99"/>
+    <w:semiHidden/>
+    <w:unhideWhenUsed/>
+    <w:rsid w:val="005F2401"/>
+    <w:rPr>
+      <w:color w:val="954F72" w:themeColor="followedHyperlink"/>
+      <w:u w:val="single"/>
+    </w:rPr>
   </w:style>
 </w:styles>
 </file>
@@ -4114,7 +4863,7 @@
 </file>
 
 <file path=customXml/itemProps1.xml><?xml version="1.0" encoding="utf-8"?>
-<ds:datastoreItem xmlns:ds="http://schemas.openxmlformats.org/officeDocument/2006/customXml" ds:itemID="{24B627FD-FD34-4589-AE89-4A1D362A3E00}">
+<ds:datastoreItem xmlns:ds="http://schemas.openxmlformats.org/officeDocument/2006/customXml" ds:itemID="{813804F7-5E5F-47F0-B678-DBC0FA7F6B92}">
   <ds:schemaRefs>
     <ds:schemaRef ds:uri="http://schemas.openxmlformats.org/officeDocument/2006/bibliography"/>
   </ds:schemaRefs>

</xml_diff>